<commit_message>
FINISHED updating Test Plan document
</commit_message>
<xml_diff>
--- a/Documents/Test Plan-Test Specification/Test Plan-Test Specification 1.3.docx
+++ b/Documents/Test Plan-Test Specification/Test Plan-Test Specification 1.3.docx
@@ -523,21 +523,7 @@
         <w:rPr>
           <w:rFonts w:ascii="Times New Roman" w:hAnsi="Times New Roman" w:cs="Times New Roman"/>
         </w:rPr>
-        <w:t xml:space="preserve">Submitted To: Dr. </w:t>
-      </w:r>
-      <w:proofErr w:type="spellStart"/>
-      <w:r>
-        <w:rPr>
-          <w:rFonts w:ascii="Times New Roman" w:hAnsi="Times New Roman" w:cs="Times New Roman"/>
-        </w:rPr>
-        <w:t>Joo</w:t>
-      </w:r>
-      <w:proofErr w:type="spellEnd"/>
-      <w:r>
-        <w:rPr>
-          <w:rFonts w:ascii="Times New Roman" w:hAnsi="Times New Roman" w:cs="Times New Roman"/>
-        </w:rPr>
-        <w:t xml:space="preserve"> Tan</w:t>
+        <w:t>Submitted To: Dr. Joo Tan</w:t>
       </w:r>
     </w:p>
     <w:p>
@@ -1993,21 +1979,7 @@
               <w:rPr>
                 <w:rFonts w:ascii="Times New Roman" w:hAnsi="Times New Roman" w:cs="Times New Roman"/>
               </w:rPr>
-              <w:t xml:space="preserve">its on section 2.1, 2.2. </w:t>
-            </w:r>
-            <w:proofErr w:type="gramStart"/>
-            <w:r>
-              <w:rPr>
-                <w:rFonts w:ascii="Times New Roman" w:hAnsi="Times New Roman" w:cs="Times New Roman"/>
-              </w:rPr>
-              <w:t>and</w:t>
-            </w:r>
-            <w:proofErr w:type="gramEnd"/>
-            <w:r>
-              <w:rPr>
-                <w:rFonts w:ascii="Times New Roman" w:hAnsi="Times New Roman" w:cs="Times New Roman"/>
-              </w:rPr>
-              <w:t xml:space="preserve"> 2.</w:t>
+              <w:t>its on section 2.1, 2.2. and 2.</w:t>
             </w:r>
           </w:p>
           <w:p>
@@ -2210,6 +2182,32 @@
                 <w:rFonts w:ascii="Times New Roman" w:hAnsi="Times New Roman" w:cs="Times New Roman"/>
               </w:rPr>
               <w:t>2/26/2016</w:t>
+            </w:r>
+            <w:r>
+              <w:rPr>
+                <w:rFonts w:ascii="Times New Roman" w:hAnsi="Times New Roman" w:cs="Times New Roman"/>
+              </w:rPr>
+              <w:t xml:space="preserve"> - </w:t>
+            </w:r>
+            <w:r>
+              <w:rPr>
+                <w:rFonts w:ascii="Times New Roman" w:hAnsi="Times New Roman" w:cs="Times New Roman"/>
+              </w:rPr>
+              <w:t>2/2</w:t>
+            </w:r>
+            <w:r>
+              <w:rPr>
+                <w:rFonts w:ascii="Times New Roman" w:hAnsi="Times New Roman" w:cs="Times New Roman"/>
+              </w:rPr>
+              <w:t>8</w:t>
+            </w:r>
+            <w:bookmarkStart w:id="0" w:name="_GoBack"/>
+            <w:bookmarkEnd w:id="0"/>
+            <w:r>
+              <w:rPr>
+                <w:rFonts w:ascii="Times New Roman" w:hAnsi="Times New Roman" w:cs="Times New Roman"/>
+              </w:rPr>
+              <w:t>/2016</w:t>
             </w:r>
           </w:p>
         </w:tc>
@@ -2534,7 +2532,6 @@
           <w:szCs w:val="22"/>
         </w:rPr>
       </w:pPr>
-      <w:proofErr w:type="gramStart"/>
       <w:r>
         <w:rPr>
           <w:rFonts w:ascii="Times New Roman" w:hAnsi="Times New Roman" w:cs="Times New Roman"/>
@@ -2570,7 +2567,6 @@
         </w:rPr>
         <w:t>will be within the first week of March.</w:t>
       </w:r>
-      <w:proofErr w:type="gramEnd"/>
     </w:p>
     <w:p>
       <w:pPr>
@@ -3649,7 +3645,6 @@
           <w:rFonts w:ascii="Times New Roman" w:hAnsi="Times New Roman" w:cs="Times New Roman"/>
         </w:rPr>
       </w:pPr>
-      <w:proofErr w:type="gramStart"/>
       <w:r>
         <w:rPr>
           <w:rFonts w:ascii="Times New Roman" w:hAnsi="Times New Roman" w:cs="Times New Roman"/>
@@ -3663,7 +3658,6 @@
         </w:rPr>
         <w:t>y the final release; which will be within the last week of April.</w:t>
       </w:r>
-      <w:proofErr w:type="gramEnd"/>
     </w:p>
     <w:p>
       <w:pPr>
@@ -4509,21 +4503,7 @@
         <w:rPr>
           <w:rFonts w:ascii="Times New Roman" w:hAnsi="Times New Roman" w:cs="Times New Roman"/>
         </w:rPr>
-        <w:t xml:space="preserve">RS </w:t>
-      </w:r>
-      <w:proofErr w:type="gramStart"/>
-      <w:r>
-        <w:rPr>
-          <w:rFonts w:ascii="Times New Roman" w:hAnsi="Times New Roman" w:cs="Times New Roman"/>
-        </w:rPr>
-        <w:t>22.0 :</w:t>
-      </w:r>
-      <w:proofErr w:type="gramEnd"/>
-      <w:r>
-        <w:rPr>
-          <w:rFonts w:ascii="Times New Roman" w:hAnsi="Times New Roman" w:cs="Times New Roman"/>
-        </w:rPr>
-        <w:t xml:space="preserve"> </w:t>
+        <w:t xml:space="preserve">RS 22.0 : </w:t>
       </w:r>
       <w:r>
         <w:rPr>
@@ -4607,21 +4587,7 @@
         <w:rPr>
           <w:rFonts w:ascii="Times New Roman" w:hAnsi="Times New Roman" w:cs="Times New Roman"/>
         </w:rPr>
-        <w:t xml:space="preserve">RS </w:t>
-      </w:r>
-      <w:proofErr w:type="gramStart"/>
-      <w:r>
-        <w:rPr>
-          <w:rFonts w:ascii="Times New Roman" w:hAnsi="Times New Roman" w:cs="Times New Roman"/>
-        </w:rPr>
-        <w:t>23.0 :</w:t>
-      </w:r>
-      <w:proofErr w:type="gramEnd"/>
-      <w:r>
-        <w:rPr>
-          <w:rFonts w:ascii="Times New Roman" w:hAnsi="Times New Roman" w:cs="Times New Roman"/>
-        </w:rPr>
-        <w:t xml:space="preserve"> </w:t>
+        <w:t xml:space="preserve">RS 23.0 : </w:t>
       </w:r>
       <w:r>
         <w:rPr>
@@ -4745,21 +4711,7 @@
         <w:rPr>
           <w:rFonts w:ascii="Times New Roman" w:hAnsi="Times New Roman" w:cs="Times New Roman"/>
         </w:rPr>
-        <w:t xml:space="preserve">RS </w:t>
-      </w:r>
-      <w:proofErr w:type="gramStart"/>
-      <w:r>
-        <w:rPr>
-          <w:rFonts w:ascii="Times New Roman" w:hAnsi="Times New Roman" w:cs="Times New Roman"/>
-        </w:rPr>
-        <w:t>25.0 :</w:t>
-      </w:r>
-      <w:proofErr w:type="gramEnd"/>
-      <w:r>
-        <w:rPr>
-          <w:rFonts w:ascii="Times New Roman" w:hAnsi="Times New Roman" w:cs="Times New Roman"/>
-        </w:rPr>
-        <w:t xml:space="preserve"> </w:t>
+        <w:t xml:space="preserve">RS 25.0 : </w:t>
       </w:r>
       <w:r>
         <w:rPr>
@@ -4813,21 +4765,7 @@
         <w:rPr>
           <w:rFonts w:ascii="Times New Roman" w:hAnsi="Times New Roman" w:cs="Times New Roman"/>
         </w:rPr>
-        <w:t xml:space="preserve">RS </w:t>
-      </w:r>
-      <w:proofErr w:type="gramStart"/>
-      <w:r>
-        <w:rPr>
-          <w:rFonts w:ascii="Times New Roman" w:hAnsi="Times New Roman" w:cs="Times New Roman"/>
-        </w:rPr>
-        <w:t>26.0 :</w:t>
-      </w:r>
-      <w:proofErr w:type="gramEnd"/>
-      <w:r>
-        <w:rPr>
-          <w:rFonts w:ascii="Times New Roman" w:hAnsi="Times New Roman" w:cs="Times New Roman"/>
-        </w:rPr>
-        <w:t xml:space="preserve"> </w:t>
+        <w:t xml:space="preserve">RS 26.0 : </w:t>
       </w:r>
       <w:r>
         <w:rPr>
@@ -8246,21 +8184,7 @@
         <w:rPr>
           <w:rFonts w:ascii="Times New Roman" w:hAnsi="Times New Roman" w:cs="Times New Roman"/>
         </w:rPr>
-        <w:t xml:space="preserve">Usability testing will be done before the final release of this app. This test will ensure that users must be able to grasp the general use of the app </w:t>
-      </w:r>
-      <w:proofErr w:type="gramStart"/>
-      <w:r>
-        <w:rPr>
-          <w:rFonts w:ascii="Times New Roman" w:hAnsi="Times New Roman" w:cs="Times New Roman"/>
-        </w:rPr>
-        <w:t>under</w:t>
-      </w:r>
-      <w:proofErr w:type="gramEnd"/>
-      <w:r>
-        <w:rPr>
-          <w:rFonts w:ascii="Times New Roman" w:hAnsi="Times New Roman" w:cs="Times New Roman"/>
-        </w:rPr>
-        <w:t xml:space="preserve"> 5 minutes. To determine this app’s usability a survey of 10 people will be conducted.   </w:t>
+        <w:t xml:space="preserve">Usability testing will be done before the final release of this app. This test will ensure that users must be able to grasp the general use of the app under 5 minutes. To determine this app’s usability a survey of 10 people will be conducted.   </w:t>
       </w:r>
     </w:p>
     <w:p>
@@ -10636,21 +10560,7 @@
               <w:rPr>
                 <w:rFonts w:ascii="Times New Roman" w:hAnsi="Times New Roman" w:cs="Times New Roman"/>
               </w:rPr>
-              <w:t xml:space="preserve">If the survey </w:t>
-            </w:r>
-            <w:proofErr w:type="gramStart"/>
-            <w:r>
-              <w:rPr>
-                <w:rFonts w:ascii="Times New Roman" w:hAnsi="Times New Roman" w:cs="Times New Roman"/>
-              </w:rPr>
-              <w:t>tester are</w:t>
-            </w:r>
-            <w:proofErr w:type="gramEnd"/>
-            <w:r>
-              <w:rPr>
-                <w:rFonts w:ascii="Times New Roman" w:hAnsi="Times New Roman" w:cs="Times New Roman"/>
-              </w:rPr>
-              <w:t xml:space="preserve"> not available during the scheduled test date; rescheduling the date is a must. Since this is a mobile application, the testing could be done remotely.  </w:t>
+              <w:t xml:space="preserve">If the survey tester are not available during the scheduled test date; rescheduling the date is a must. Since this is a mobile application, the testing could be done remotely.  </w:t>
             </w:r>
           </w:p>
         </w:tc>
@@ -20915,7 +20825,6 @@
               </w:rPr>
               <w:t xml:space="preserve">3. </w:t>
             </w:r>
-            <w:bookmarkStart w:id="0" w:name="_GoBack"/>
             <w:r>
               <w:rPr>
                 <w:rFonts w:ascii="Times New Roman" w:hAnsi="Times New Roman" w:cs="Times New Roman"/>
@@ -20927,20 +20836,7 @@
               <w:rPr>
                 <w:rFonts w:ascii="Times New Roman" w:hAnsi="Times New Roman" w:cs="Times New Roman"/>
               </w:rPr>
-              <w:t xml:space="preserve"> </w:t>
-            </w:r>
-            <w:bookmarkEnd w:id="0"/>
-            <w:r>
-              <w:rPr>
-                <w:rFonts w:ascii="Times New Roman" w:hAnsi="Times New Roman" w:cs="Times New Roman"/>
-              </w:rPr>
-              <w:t>d</w:t>
-            </w:r>
-            <w:r>
-              <w:rPr>
-                <w:rFonts w:ascii="Times New Roman" w:hAnsi="Times New Roman" w:cs="Times New Roman"/>
-              </w:rPr>
-              <w:t xml:space="preserve">irects member back to the </w:t>
+              <w:t xml:space="preserve"> directs member back to the </w:t>
             </w:r>
             <w:r>
               <w:rPr>
@@ -21888,7 +21784,26 @@
               <w:rPr>
                 <w:rFonts w:ascii="Times New Roman" w:hAnsi="Times New Roman" w:cs="Times New Roman"/>
               </w:rPr>
-              <w:t>iew overall progress</w:t>
+              <w:t xml:space="preserve">iew overall </w:t>
+            </w:r>
+            <w:r>
+              <w:rPr>
+                <w:rFonts w:ascii="Times New Roman" w:hAnsi="Times New Roman" w:cs="Times New Roman"/>
+                <w:color w:val="FF0000"/>
+              </w:rPr>
+              <w:t>project</w:t>
+            </w:r>
+            <w:r>
+              <w:rPr>
+                <w:rFonts w:ascii="Times New Roman" w:hAnsi="Times New Roman" w:cs="Times New Roman"/>
+              </w:rPr>
+              <w:t xml:space="preserve"> </w:t>
+            </w:r>
+            <w:r>
+              <w:rPr>
+                <w:rFonts w:ascii="Times New Roman" w:hAnsi="Times New Roman" w:cs="Times New Roman"/>
+              </w:rPr>
+              <w:t>progress</w:t>
             </w:r>
           </w:p>
         </w:tc>
@@ -21974,7 +21889,19 @@
               <w:rPr>
                 <w:rFonts w:ascii="Times New Roman" w:hAnsi="Times New Roman" w:cs="Times New Roman"/>
               </w:rPr>
-              <w:t xml:space="preserve">Assumed user is logged in and in the main menu screen </w:t>
+              <w:t xml:space="preserve">Assumed user is logged in and in the </w:t>
+            </w:r>
+            <w:r>
+              <w:rPr>
+                <w:rFonts w:ascii="Times New Roman" w:hAnsi="Times New Roman" w:cs="Times New Roman"/>
+              </w:rPr>
+              <w:t>leader view</w:t>
+            </w:r>
+            <w:r>
+              <w:rPr>
+                <w:rFonts w:ascii="Times New Roman" w:hAnsi="Times New Roman" w:cs="Times New Roman"/>
+              </w:rPr>
+              <w:t xml:space="preserve"> screen </w:t>
             </w:r>
           </w:p>
         </w:tc>
@@ -22144,7 +22071,15 @@
                 <w:b w:val="0"/>
                 <w:bCs w:val="0"/>
               </w:rPr>
-              <w:t xml:space="preserve">Overall Progress ” button </w:t>
+              <w:t>Progress</w:t>
+            </w:r>
+            <w:r>
+              <w:rPr>
+                <w:rFonts w:ascii="Times New Roman" w:hAnsi="Times New Roman" w:cs="Times New Roman"/>
+                <w:b w:val="0"/>
+                <w:bCs w:val="0"/>
+              </w:rPr>
+              <w:t xml:space="preserve">” button </w:t>
             </w:r>
           </w:p>
         </w:tc>
@@ -22174,7 +22109,26 @@
               <w:rPr>
                 <w:rFonts w:ascii="Times New Roman" w:hAnsi="Times New Roman" w:cs="Times New Roman"/>
               </w:rPr>
-              <w:t>Directed to the Overall Progress screen</w:t>
+              <w:t xml:space="preserve">Directed to the </w:t>
+            </w:r>
+            <w:r>
+              <w:rPr>
+                <w:rFonts w:ascii="Times New Roman" w:hAnsi="Times New Roman" w:cs="Times New Roman"/>
+                <w:color w:val="FF0000"/>
+              </w:rPr>
+              <w:t>project</w:t>
+            </w:r>
+            <w:r>
+              <w:rPr>
+                <w:rFonts w:ascii="Times New Roman" w:hAnsi="Times New Roman" w:cs="Times New Roman"/>
+              </w:rPr>
+              <w:t xml:space="preserve"> </w:t>
+            </w:r>
+            <w:r>
+              <w:rPr>
+                <w:rFonts w:ascii="Times New Roman" w:hAnsi="Times New Roman" w:cs="Times New Roman"/>
+              </w:rPr>
+              <w:t>Progress screen</w:t>
             </w:r>
           </w:p>
         </w:tc>
@@ -22216,7 +22170,16 @@
                 <w:b w:val="0"/>
                 <w:bCs w:val="0"/>
               </w:rPr>
-              <w:t xml:space="preserve">Hit the back button to go back to the main menu </w:t>
+              <w:t xml:space="preserve">Hit the back button to go back to the </w:t>
+            </w:r>
+            <w:r>
+              <w:rPr>
+                <w:rFonts w:ascii="Times New Roman" w:hAnsi="Times New Roman" w:cs="Times New Roman"/>
+                <w:b w:val="0"/>
+                <w:bCs w:val="0"/>
+                <w:color w:val="FF0000"/>
+              </w:rPr>
+              <w:t>leader view</w:t>
             </w:r>
           </w:p>
         </w:tc>
@@ -22258,7 +22221,15 @@
               <w:rPr>
                 <w:rFonts w:ascii="Times New Roman" w:hAnsi="Times New Roman" w:cs="Times New Roman"/>
               </w:rPr>
-              <w:t>eader back to the menu screen</w:t>
+              <w:t xml:space="preserve">eader back to the </w:t>
+            </w:r>
+            <w:r>
+              <w:rPr>
+                <w:rFonts w:ascii="Times New Roman" w:hAnsi="Times New Roman" w:cs="Times New Roman"/>
+                <w:bCs/>
+                <w:color w:val="FF0000"/>
+              </w:rPr>
+              <w:t>leader view</w:t>
             </w:r>
           </w:p>
         </w:tc>
@@ -23269,7 +23240,20 @@
               <w:rPr>
                 <w:rFonts w:ascii="Times New Roman" w:hAnsi="Times New Roman" w:cs="Times New Roman"/>
               </w:rPr>
-              <w:t>iew overall progress</w:t>
+              <w:t xml:space="preserve">iew </w:t>
+            </w:r>
+            <w:r>
+              <w:rPr>
+                <w:rFonts w:ascii="Times New Roman" w:hAnsi="Times New Roman" w:cs="Times New Roman"/>
+                <w:color w:val="FF0000"/>
+              </w:rPr>
+              <w:t>member task</w:t>
+            </w:r>
+            <w:r>
+              <w:rPr>
+                <w:rFonts w:ascii="Times New Roman" w:hAnsi="Times New Roman" w:cs="Times New Roman"/>
+              </w:rPr>
+              <w:t xml:space="preserve"> progress</w:t>
             </w:r>
           </w:p>
         </w:tc>
@@ -23355,7 +23339,20 @@
               <w:rPr>
                 <w:rFonts w:ascii="Times New Roman" w:hAnsi="Times New Roman" w:cs="Times New Roman"/>
               </w:rPr>
-              <w:t xml:space="preserve">Assumed user is logged in and in the main menu screen </w:t>
+              <w:t xml:space="preserve">Assumed user is logged in and in the </w:t>
+            </w:r>
+            <w:r>
+              <w:rPr>
+                <w:rFonts w:ascii="Times New Roman" w:hAnsi="Times New Roman" w:cs="Times New Roman"/>
+                <w:color w:val="FF0000"/>
+              </w:rPr>
+              <w:t>member view</w:t>
+            </w:r>
+            <w:r>
+              <w:rPr>
+                <w:rFonts w:ascii="Times New Roman" w:hAnsi="Times New Roman" w:cs="Times New Roman"/>
+              </w:rPr>
+              <w:t xml:space="preserve"> screen </w:t>
             </w:r>
           </w:p>
         </w:tc>
@@ -23525,7 +23522,15 @@
                 <w:b w:val="0"/>
                 <w:bCs w:val="0"/>
               </w:rPr>
-              <w:t xml:space="preserve">Overall Progress ” button </w:t>
+              <w:t>Progress</w:t>
+            </w:r>
+            <w:r>
+              <w:rPr>
+                <w:rFonts w:ascii="Times New Roman" w:hAnsi="Times New Roman" w:cs="Times New Roman"/>
+                <w:b w:val="0"/>
+                <w:bCs w:val="0"/>
+              </w:rPr>
+              <w:t xml:space="preserve">” button </w:t>
             </w:r>
           </w:p>
         </w:tc>
@@ -23555,7 +23560,26 @@
               <w:rPr>
                 <w:rFonts w:ascii="Times New Roman" w:hAnsi="Times New Roman" w:cs="Times New Roman"/>
               </w:rPr>
-              <w:t>Directed to the Overall Progress screen</w:t>
+              <w:t xml:space="preserve">Directed to the </w:t>
+            </w:r>
+            <w:r>
+              <w:rPr>
+                <w:rFonts w:ascii="Times New Roman" w:hAnsi="Times New Roman" w:cs="Times New Roman"/>
+                <w:color w:val="FF0000"/>
+              </w:rPr>
+              <w:t>member task</w:t>
+            </w:r>
+            <w:r>
+              <w:rPr>
+                <w:rFonts w:ascii="Times New Roman" w:hAnsi="Times New Roman" w:cs="Times New Roman"/>
+              </w:rPr>
+              <w:t xml:space="preserve"> </w:t>
+            </w:r>
+            <w:r>
+              <w:rPr>
+                <w:rFonts w:ascii="Times New Roman" w:hAnsi="Times New Roman" w:cs="Times New Roman"/>
+              </w:rPr>
+              <w:t>Progress screen</w:t>
             </w:r>
           </w:p>
         </w:tc>
@@ -23597,7 +23621,16 @@
                 <w:b w:val="0"/>
                 <w:bCs w:val="0"/>
               </w:rPr>
-              <w:t xml:space="preserve">Hit the back button to go back to the main menu </w:t>
+              <w:t xml:space="preserve">Hit the back button to go back to the </w:t>
+            </w:r>
+            <w:r>
+              <w:rPr>
+                <w:rFonts w:ascii="Times New Roman" w:hAnsi="Times New Roman" w:cs="Times New Roman"/>
+                <w:b w:val="0"/>
+                <w:bCs w:val="0"/>
+                <w:color w:val="FF0000"/>
+              </w:rPr>
+              <w:t>member view</w:t>
             </w:r>
           </w:p>
         </w:tc>
@@ -23639,7 +23672,20 @@
               <w:rPr>
                 <w:rFonts w:ascii="Times New Roman" w:hAnsi="Times New Roman" w:cs="Times New Roman"/>
               </w:rPr>
-              <w:t>ember back to the menu screen</w:t>
+              <w:t xml:space="preserve">ember back to the </w:t>
+            </w:r>
+            <w:r>
+              <w:rPr>
+                <w:rFonts w:ascii="Times New Roman" w:hAnsi="Times New Roman" w:cs="Times New Roman"/>
+                <w:color w:val="FF0000"/>
+              </w:rPr>
+              <w:t>member view</w:t>
+            </w:r>
+            <w:r>
+              <w:rPr>
+                <w:rFonts w:ascii="Times New Roman" w:hAnsi="Times New Roman" w:cs="Times New Roman"/>
+              </w:rPr>
+              <w:t xml:space="preserve"> screen</w:t>
             </w:r>
           </w:p>
         </w:tc>
@@ -24609,6 +24655,12 @@
               </w:rPr>
               <w:t>that member can accept project invitations</w:t>
             </w:r>
+            <w:r>
+              <w:rPr>
+                <w:rFonts w:ascii="Times New Roman" w:hAnsi="Times New Roman" w:cs="Times New Roman"/>
+              </w:rPr>
+              <w:t xml:space="preserve"> via email</w:t>
+            </w:r>
           </w:p>
         </w:tc>
       </w:tr>
@@ -24687,23 +24739,20 @@
               <w:cnfStyle w:val="000000100000" w:firstRow="0" w:lastRow="0" w:firstColumn="0" w:lastColumn="0" w:oddVBand="0" w:evenVBand="0" w:oddHBand="1" w:evenHBand="0" w:firstRowFirstColumn="0" w:firstRowLastColumn="0" w:lastRowFirstColumn="0" w:lastRowLastColumn="0"/>
               <w:rPr>
                 <w:rFonts w:ascii="Times New Roman" w:hAnsi="Times New Roman" w:cs="Times New Roman"/>
-              </w:rPr>
-            </w:pPr>
-            <w:r>
-              <w:rPr>
-                <w:rFonts w:ascii="Times New Roman" w:hAnsi="Times New Roman" w:cs="Times New Roman"/>
-              </w:rPr>
-              <w:t>Assumed user is logged in</w:t>
-            </w:r>
-            <w:r>
-              <w:rPr>
-                <w:rFonts w:ascii="Times New Roman" w:hAnsi="Times New Roman" w:cs="Times New Roman"/>
-              </w:rPr>
-              <w:t>.</w:t>
-            </w:r>
-            <w:r>
-              <w:rPr>
-                <w:rFonts w:ascii="Times New Roman" w:hAnsi="Times New Roman" w:cs="Times New Roman"/>
+                <w:color w:val="FF0000"/>
+              </w:rPr>
+            </w:pPr>
+            <w:r>
+              <w:rPr>
+                <w:rFonts w:ascii="Times New Roman" w:hAnsi="Times New Roman" w:cs="Times New Roman"/>
+                <w:color w:val="FF0000"/>
+              </w:rPr>
+              <w:t>N/A</w:t>
+            </w:r>
+            <w:r>
+              <w:rPr>
+                <w:rFonts w:ascii="Times New Roman" w:hAnsi="Times New Roman" w:cs="Times New Roman"/>
+                <w:color w:val="FF0000"/>
               </w:rPr>
               <w:t xml:space="preserve"> </w:t>
             </w:r>
@@ -24843,6 +24892,7 @@
                 <w:rFonts w:ascii="Times New Roman" w:hAnsi="Times New Roman" w:cs="Times New Roman"/>
                 <w:b w:val="0"/>
                 <w:bCs w:val="0"/>
+                <w:color w:val="FF0000"/>
               </w:rPr>
             </w:pPr>
             <w:r>
@@ -24850,48 +24900,45 @@
                 <w:rFonts w:ascii="Times New Roman" w:hAnsi="Times New Roman" w:cs="Times New Roman"/>
                 <w:b w:val="0"/>
                 <w:bCs w:val="0"/>
-              </w:rPr>
-              <w:t xml:space="preserve">1. </w:t>
+                <w:color w:val="FF0000"/>
+              </w:rPr>
+              <w:t>1. Click the “</w:t>
             </w:r>
             <w:r>
               <w:rPr>
                 <w:rFonts w:ascii="Times New Roman" w:hAnsi="Times New Roman" w:cs="Times New Roman"/>
                 <w:b w:val="0"/>
                 <w:bCs w:val="0"/>
-              </w:rPr>
-              <w:t xml:space="preserve">Click the </w:t>
+                <w:color w:val="FF0000"/>
+              </w:rPr>
+              <w:t>Accept</w:t>
             </w:r>
             <w:r>
               <w:rPr>
                 <w:rFonts w:ascii="Times New Roman" w:hAnsi="Times New Roman" w:cs="Times New Roman"/>
                 <w:b w:val="0"/>
                 <w:bCs w:val="0"/>
-              </w:rPr>
-              <w:t>“</w:t>
+                <w:color w:val="FF0000"/>
+              </w:rPr>
+              <w:t xml:space="preserve">” button </w:t>
             </w:r>
             <w:r>
               <w:rPr>
                 <w:rFonts w:ascii="Times New Roman" w:hAnsi="Times New Roman" w:cs="Times New Roman"/>
                 <w:b w:val="0"/>
                 <w:bCs w:val="0"/>
-              </w:rPr>
-              <w:t>Accept</w:t>
+                <w:color w:val="FF0000"/>
+              </w:rPr>
+              <w:t>in the email</w:t>
             </w:r>
             <w:r>
               <w:rPr>
                 <w:rFonts w:ascii="Times New Roman" w:hAnsi="Times New Roman" w:cs="Times New Roman"/>
                 <w:b w:val="0"/>
                 <w:bCs w:val="0"/>
-              </w:rPr>
-              <w:t xml:space="preserve"> ” button </w:t>
-            </w:r>
-            <w:r>
-              <w:rPr>
-                <w:rFonts w:ascii="Times New Roman" w:hAnsi="Times New Roman" w:cs="Times New Roman"/>
-                <w:b w:val="0"/>
-                <w:bCs w:val="0"/>
-              </w:rPr>
-              <w:t>when prompt</w:t>
+                <w:color w:val="FF0000"/>
+              </w:rPr>
+              <w:t xml:space="preserve"> </w:t>
             </w:r>
           </w:p>
         </w:tc>
@@ -24909,19 +24956,22 @@
               <w:cnfStyle w:val="000000000000" w:firstRow="0" w:lastRow="0" w:firstColumn="0" w:lastColumn="0" w:oddVBand="0" w:evenVBand="0" w:oddHBand="0" w:evenHBand="0" w:firstRowFirstColumn="0" w:firstRowLastColumn="0" w:lastRowFirstColumn="0" w:lastRowLastColumn="0"/>
               <w:rPr>
                 <w:rFonts w:ascii="Times New Roman" w:hAnsi="Times New Roman" w:cs="Times New Roman"/>
-              </w:rPr>
-            </w:pPr>
-            <w:r>
-              <w:rPr>
-                <w:rFonts w:ascii="Times New Roman" w:hAnsi="Times New Roman" w:cs="Times New Roman"/>
+                <w:color w:val="FF0000"/>
+              </w:rPr>
+            </w:pPr>
+            <w:r>
+              <w:rPr>
+                <w:rFonts w:ascii="Times New Roman" w:hAnsi="Times New Roman" w:cs="Times New Roman"/>
+                <w:color w:val="FF0000"/>
               </w:rPr>
               <w:t xml:space="preserve">1. </w:t>
             </w:r>
             <w:r>
               <w:rPr>
                 <w:rFonts w:ascii="Times New Roman" w:hAnsi="Times New Roman" w:cs="Times New Roman"/>
-              </w:rPr>
-              <w:t>N/A</w:t>
+                <w:color w:val="FF0000"/>
+              </w:rPr>
+              <w:t>The user has been added to the project and it will now show up in their main menu project list next time they open the app</w:t>
             </w:r>
           </w:p>
         </w:tc>
@@ -24947,48 +24997,9 @@
                 <w:rFonts w:ascii="Times New Roman" w:hAnsi="Times New Roman" w:cs="Times New Roman"/>
                 <w:b w:val="0"/>
                 <w:bCs w:val="0"/>
-              </w:rPr>
-            </w:pPr>
-            <w:r>
-              <w:rPr>
-                <w:rFonts w:ascii="Times New Roman" w:hAnsi="Times New Roman" w:cs="Times New Roman"/>
-                <w:b w:val="0"/>
-                <w:bCs w:val="0"/>
-              </w:rPr>
-              <w:t xml:space="preserve">2. </w:t>
-            </w:r>
-            <w:r>
-              <w:rPr>
-                <w:rFonts w:ascii="Times New Roman" w:hAnsi="Times New Roman" w:cs="Times New Roman"/>
-                <w:b w:val="0"/>
-                <w:bCs w:val="0"/>
-              </w:rPr>
-              <w:t>Hit the app</w:t>
-            </w:r>
-            <w:r>
-              <w:rPr>
-                <w:rFonts w:ascii="Times New Roman" w:hAnsi="Times New Roman" w:cs="Times New Roman"/>
-                <w:b w:val="0"/>
-                <w:bCs w:val="0"/>
-              </w:rPr>
-              <w:t xml:space="preserve"> to</w:t>
-            </w:r>
-            <w:r>
-              <w:rPr>
-                <w:rFonts w:ascii="Times New Roman" w:hAnsi="Times New Roman" w:cs="Times New Roman"/>
-                <w:b w:val="0"/>
-                <w:bCs w:val="0"/>
-              </w:rPr>
-              <w:t xml:space="preserve"> be directed to the project list </w:t>
-            </w:r>
-            <w:r>
-              <w:rPr>
-                <w:rFonts w:ascii="Times New Roman" w:hAnsi="Times New Roman" w:cs="Times New Roman"/>
-                <w:b w:val="0"/>
-                <w:bCs w:val="0"/>
-              </w:rPr>
-              <w:t xml:space="preserve"> </w:t>
-            </w:r>
+                <w:color w:val="FF0000"/>
+              </w:rPr>
+            </w:pPr>
           </w:p>
         </w:tc>
         <w:tc>
@@ -25005,44 +25016,9 @@
               <w:cnfStyle w:val="000000100000" w:firstRow="0" w:lastRow="0" w:firstColumn="0" w:lastColumn="0" w:oddVBand="0" w:evenVBand="0" w:oddHBand="1" w:evenHBand="0" w:firstRowFirstColumn="0" w:firstRowLastColumn="0" w:lastRowFirstColumn="0" w:lastRowLastColumn="0"/>
               <w:rPr>
                 <w:rFonts w:ascii="Times New Roman" w:hAnsi="Times New Roman" w:cs="Times New Roman"/>
-              </w:rPr>
-            </w:pPr>
-            <w:r>
-              <w:rPr>
-                <w:rFonts w:ascii="Times New Roman" w:hAnsi="Times New Roman" w:cs="Times New Roman"/>
-              </w:rPr>
-              <w:t xml:space="preserve">2. </w:t>
-            </w:r>
-            <w:r>
-              <w:rPr>
-                <w:rFonts w:ascii="Times New Roman" w:hAnsi="Times New Roman" w:cs="Times New Roman"/>
-              </w:rPr>
-              <w:t xml:space="preserve">Directs </w:t>
-            </w:r>
-            <w:r>
-              <w:rPr>
-                <w:rFonts w:ascii="Times New Roman" w:hAnsi="Times New Roman" w:cs="Times New Roman"/>
-              </w:rPr>
-              <w:t>m</w:t>
-            </w:r>
-            <w:r>
-              <w:rPr>
-                <w:rFonts w:ascii="Times New Roman" w:hAnsi="Times New Roman" w:cs="Times New Roman"/>
-              </w:rPr>
-              <w:t xml:space="preserve">ember to the </w:t>
-            </w:r>
-            <w:r>
-              <w:rPr>
-                <w:rFonts w:ascii="Times New Roman" w:hAnsi="Times New Roman" w:cs="Times New Roman"/>
-              </w:rPr>
-              <w:t xml:space="preserve">project list </w:t>
-            </w:r>
-            <w:r>
-              <w:rPr>
-                <w:rFonts w:ascii="Times New Roman" w:hAnsi="Times New Roman" w:cs="Times New Roman"/>
-              </w:rPr>
-              <w:t>screen</w:t>
-            </w:r>
+                <w:color w:val="FF0000"/>
+              </w:rPr>
+            </w:pPr>
           </w:p>
         </w:tc>
       </w:tr>
@@ -25062,9 +25038,9 @@
                 <w:tab w:val="left" w:pos="1515"/>
                 <w:tab w:val="center" w:pos="1741"/>
               </w:tabs>
-              <w:rPr>
-                <w:rFonts w:ascii="Times New Roman" w:hAnsi="Times New Roman" w:cs="Times New Roman"/>
-                <w:b w:val="0"/>
+              <w:jc w:val="right"/>
+              <w:rPr>
+                <w:rFonts w:ascii="Times New Roman" w:hAnsi="Times New Roman" w:cs="Times New Roman"/>
                 <w:bCs w:val="0"/>
                 <w:color w:val="FF0000"/>
               </w:rPr>
@@ -25082,9 +25058,11 @@
                 <w:tab w:val="left" w:pos="1515"/>
                 <w:tab w:val="center" w:pos="1741"/>
               </w:tabs>
+              <w:jc w:val="right"/>
               <w:cnfStyle w:val="000000000000" w:firstRow="0" w:lastRow="0" w:firstColumn="0" w:lastColumn="0" w:oddVBand="0" w:evenVBand="0" w:oddHBand="0" w:evenHBand="0" w:firstRowFirstColumn="0" w:firstRowLastColumn="0" w:lastRowFirstColumn="0" w:lastRowLastColumn="0"/>
               <w:rPr>
                 <w:rFonts w:ascii="Times New Roman" w:hAnsi="Times New Roman" w:cs="Times New Roman"/>
+                <w:b/>
                 <w:color w:val="FF0000"/>
               </w:rPr>
             </w:pPr>
@@ -25099,53 +25077,6 @@
         <w:tc>
           <w:tcPr>
             <w:cnfStyle w:val="001000000000" w:firstRow="0" w:lastRow="0" w:firstColumn="1" w:lastColumn="0" w:oddVBand="0" w:evenVBand="0" w:oddHBand="0" w:evenHBand="0" w:firstRowFirstColumn="0" w:firstRowLastColumn="0" w:lastRowFirstColumn="0" w:lastRowLastColumn="0"/>
-            <w:tcW w:w="2738" w:type="pct"/>
-            <w:gridSpan w:val="3"/>
-          </w:tcPr>
-          <w:p>
-            <w:pPr>
-              <w:tabs>
-                <w:tab w:val="left" w:pos="1515"/>
-                <w:tab w:val="center" w:pos="1741"/>
-              </w:tabs>
-              <w:jc w:val="right"/>
-              <w:rPr>
-                <w:rFonts w:ascii="Times New Roman" w:hAnsi="Times New Roman" w:cs="Times New Roman"/>
-                <w:bCs w:val="0"/>
-                <w:color w:val="FF0000"/>
-              </w:rPr>
-            </w:pPr>
-          </w:p>
-        </w:tc>
-        <w:tc>
-          <w:tcPr>
-            <w:tcW w:w="2262" w:type="pct"/>
-            <w:gridSpan w:val="3"/>
-          </w:tcPr>
-          <w:p>
-            <w:pPr>
-              <w:tabs>
-                <w:tab w:val="left" w:pos="1515"/>
-                <w:tab w:val="center" w:pos="1741"/>
-              </w:tabs>
-              <w:jc w:val="right"/>
-              <w:cnfStyle w:val="000000100000" w:firstRow="0" w:lastRow="0" w:firstColumn="0" w:lastColumn="0" w:oddVBand="0" w:evenVBand="0" w:oddHBand="1" w:evenHBand="0" w:firstRowFirstColumn="0" w:firstRowLastColumn="0" w:lastRowFirstColumn="0" w:lastRowLastColumn="0"/>
-              <w:rPr>
-                <w:rFonts w:ascii="Times New Roman" w:hAnsi="Times New Roman" w:cs="Times New Roman"/>
-                <w:b/>
-                <w:color w:val="FF0000"/>
-              </w:rPr>
-            </w:pPr>
-          </w:p>
-        </w:tc>
-      </w:tr>
-      <w:tr>
-        <w:trPr>
-          <w:trHeight w:val="313"/>
-        </w:trPr>
-        <w:tc>
-          <w:tcPr>
-            <w:cnfStyle w:val="001000000000" w:firstRow="0" w:lastRow="0" w:firstColumn="1" w:lastColumn="0" w:oddVBand="0" w:evenVBand="0" w:oddHBand="0" w:evenHBand="0" w:firstRowFirstColumn="0" w:firstRowLastColumn="0" w:lastRowFirstColumn="0" w:lastRowLastColumn="0"/>
             <w:tcW w:w="1374" w:type="pct"/>
           </w:tcPr>
           <w:p>
@@ -25180,6 +25111,48 @@
                 <w:tab w:val="left" w:pos="1515"/>
                 <w:tab w:val="center" w:pos="1741"/>
               </w:tabs>
+              <w:cnfStyle w:val="000000100000" w:firstRow="0" w:lastRow="0" w:firstColumn="0" w:lastColumn="0" w:oddVBand="0" w:evenVBand="0" w:oddHBand="1" w:evenHBand="0" w:firstRowFirstColumn="0" w:firstRowLastColumn="0" w:lastRowFirstColumn="0" w:lastRowLastColumn="0"/>
+              <w:rPr>
+                <w:rFonts w:ascii="Times New Roman" w:hAnsi="Times New Roman" w:cs="Times New Roman"/>
+              </w:rPr>
+            </w:pPr>
+          </w:p>
+        </w:tc>
+      </w:tr>
+      <w:tr>
+        <w:trPr>
+          <w:trHeight w:val="313"/>
+        </w:trPr>
+        <w:tc>
+          <w:tcPr>
+            <w:cnfStyle w:val="001000000000" w:firstRow="0" w:lastRow="0" w:firstColumn="1" w:lastColumn="0" w:oddVBand="0" w:evenVBand="0" w:oddHBand="0" w:evenHBand="0" w:firstRowFirstColumn="0" w:firstRowLastColumn="0" w:lastRowFirstColumn="0" w:lastRowLastColumn="0"/>
+            <w:tcW w:w="1374" w:type="pct"/>
+          </w:tcPr>
+          <w:p>
+            <w:pPr>
+              <w:tabs>
+                <w:tab w:val="left" w:pos="1515"/>
+                <w:tab w:val="center" w:pos="1741"/>
+              </w:tabs>
+              <w:jc w:val="center"/>
+              <w:rPr>
+                <w:rFonts w:ascii="Times New Roman" w:hAnsi="Times New Roman" w:cs="Times New Roman"/>
+                <w:bCs w:val="0"/>
+              </w:rPr>
+            </w:pPr>
+          </w:p>
+        </w:tc>
+        <w:tc>
+          <w:tcPr>
+            <w:tcW w:w="3626" w:type="pct"/>
+            <w:gridSpan w:val="5"/>
+          </w:tcPr>
+          <w:p>
+            <w:pPr>
+              <w:tabs>
+                <w:tab w:val="left" w:pos="1515"/>
+                <w:tab w:val="center" w:pos="1741"/>
+              </w:tabs>
               <w:cnfStyle w:val="000000000000" w:firstRow="0" w:lastRow="0" w:firstColumn="0" w:lastColumn="0" w:oddVBand="0" w:evenVBand="0" w:oddHBand="0" w:evenHBand="0" w:firstRowFirstColumn="0" w:firstRowLastColumn="0" w:lastRowFirstColumn="0" w:lastRowLastColumn="0"/>
               <w:rPr>
                 <w:rFonts w:ascii="Times New Roman" w:hAnsi="Times New Roman" w:cs="Times New Roman"/>
@@ -25196,48 +25169,6 @@
         <w:tc>
           <w:tcPr>
             <w:cnfStyle w:val="001000000000" w:firstRow="0" w:lastRow="0" w:firstColumn="1" w:lastColumn="0" w:oddVBand="0" w:evenVBand="0" w:oddHBand="0" w:evenHBand="0" w:firstRowFirstColumn="0" w:firstRowLastColumn="0" w:lastRowFirstColumn="0" w:lastRowLastColumn="0"/>
-            <w:tcW w:w="1374" w:type="pct"/>
-          </w:tcPr>
-          <w:p>
-            <w:pPr>
-              <w:tabs>
-                <w:tab w:val="left" w:pos="1515"/>
-                <w:tab w:val="center" w:pos="1741"/>
-              </w:tabs>
-              <w:jc w:val="center"/>
-              <w:rPr>
-                <w:rFonts w:ascii="Times New Roman" w:hAnsi="Times New Roman" w:cs="Times New Roman"/>
-                <w:bCs w:val="0"/>
-              </w:rPr>
-            </w:pPr>
-          </w:p>
-        </w:tc>
-        <w:tc>
-          <w:tcPr>
-            <w:tcW w:w="3626" w:type="pct"/>
-            <w:gridSpan w:val="5"/>
-          </w:tcPr>
-          <w:p>
-            <w:pPr>
-              <w:tabs>
-                <w:tab w:val="left" w:pos="1515"/>
-                <w:tab w:val="center" w:pos="1741"/>
-              </w:tabs>
-              <w:cnfStyle w:val="000000100000" w:firstRow="0" w:lastRow="0" w:firstColumn="0" w:lastColumn="0" w:oddVBand="0" w:evenVBand="0" w:oddHBand="1" w:evenHBand="0" w:firstRowFirstColumn="0" w:firstRowLastColumn="0" w:lastRowFirstColumn="0" w:lastRowLastColumn="0"/>
-              <w:rPr>
-                <w:rFonts w:ascii="Times New Roman" w:hAnsi="Times New Roman" w:cs="Times New Roman"/>
-              </w:rPr>
-            </w:pPr>
-          </w:p>
-        </w:tc>
-      </w:tr>
-      <w:tr>
-        <w:trPr>
-          <w:trHeight w:val="313"/>
-        </w:trPr>
-        <w:tc>
-          <w:tcPr>
-            <w:cnfStyle w:val="001000000000" w:firstRow="0" w:lastRow="0" w:firstColumn="1" w:lastColumn="0" w:oddVBand="0" w:evenVBand="0" w:oddHBand="0" w:evenHBand="0" w:firstRowFirstColumn="0" w:firstRowLastColumn="0" w:lastRowFirstColumn="0" w:lastRowLastColumn="0"/>
             <w:tcW w:w="5000" w:type="pct"/>
             <w:gridSpan w:val="6"/>
           </w:tcPr>
@@ -25263,7 +25194,6 @@
       </w:tr>
       <w:tr>
         <w:trPr>
-          <w:cnfStyle w:val="000000100000" w:firstRow="0" w:lastRow="0" w:firstColumn="0" w:lastColumn="0" w:oddVBand="0" w:evenVBand="0" w:oddHBand="1" w:evenHBand="0" w:firstRowFirstColumn="0" w:firstRowLastColumn="0" w:lastRowFirstColumn="0" w:lastRowLastColumn="0"/>
           <w:trHeight w:val="313"/>
         </w:trPr>
         <w:tc>
@@ -25302,7 +25232,7 @@
                 <w:tab w:val="left" w:pos="1515"/>
                 <w:tab w:val="center" w:pos="1741"/>
               </w:tabs>
-              <w:cnfStyle w:val="000000100000" w:firstRow="0" w:lastRow="0" w:firstColumn="0" w:lastColumn="0" w:oddVBand="0" w:evenVBand="0" w:oddHBand="1" w:evenHBand="0" w:firstRowFirstColumn="0" w:firstRowLastColumn="0" w:lastRowFirstColumn="0" w:lastRowLastColumn="0"/>
+              <w:cnfStyle w:val="000000000000" w:firstRow="0" w:lastRow="0" w:firstColumn="0" w:lastColumn="0" w:oddVBand="0" w:evenVBand="0" w:oddHBand="0" w:evenHBand="0" w:firstRowFirstColumn="0" w:firstRowLastColumn="0" w:lastRowFirstColumn="0" w:lastRowLastColumn="0"/>
               <w:rPr>
                 <w:rFonts w:ascii="Times New Roman" w:hAnsi="Times New Roman" w:cs="Times New Roman"/>
                 <w:b/>
@@ -25330,7 +25260,7 @@
                 <w:tab w:val="left" w:pos="1515"/>
                 <w:tab w:val="center" w:pos="1741"/>
               </w:tabs>
-              <w:cnfStyle w:val="000000100000" w:firstRow="0" w:lastRow="0" w:firstColumn="0" w:lastColumn="0" w:oddVBand="0" w:evenVBand="0" w:oddHBand="1" w:evenHBand="0" w:firstRowFirstColumn="0" w:firstRowLastColumn="0" w:lastRowFirstColumn="0" w:lastRowLastColumn="0"/>
+              <w:cnfStyle w:val="000000000000" w:firstRow="0" w:lastRow="0" w:firstColumn="0" w:lastColumn="0" w:oddVBand="0" w:evenVBand="0" w:oddHBand="0" w:evenHBand="0" w:firstRowFirstColumn="0" w:firstRowLastColumn="0" w:lastRowFirstColumn="0" w:lastRowLastColumn="0"/>
               <w:rPr>
                 <w:rFonts w:ascii="Times New Roman" w:hAnsi="Times New Roman" w:cs="Times New Roman"/>
                 <w:b/>
@@ -25348,6 +25278,7 @@
       </w:tr>
       <w:tr>
         <w:trPr>
+          <w:cnfStyle w:val="000000100000" w:firstRow="0" w:lastRow="0" w:firstColumn="0" w:lastColumn="0" w:oddVBand="0" w:evenVBand="0" w:oddHBand="1" w:evenHBand="0" w:firstRowFirstColumn="0" w:firstRowLastColumn="0" w:lastRowFirstColumn="0" w:lastRowLastColumn="0"/>
           <w:trHeight w:val="313"/>
         </w:trPr>
         <w:tc>
@@ -25387,7 +25318,7 @@
                 <w:tab w:val="left" w:pos="1515"/>
                 <w:tab w:val="center" w:pos="1741"/>
               </w:tabs>
-              <w:cnfStyle w:val="000000000000" w:firstRow="0" w:lastRow="0" w:firstColumn="0" w:lastColumn="0" w:oddVBand="0" w:evenVBand="0" w:oddHBand="0" w:evenHBand="0" w:firstRowFirstColumn="0" w:firstRowLastColumn="0" w:lastRowFirstColumn="0" w:lastRowLastColumn="0"/>
+              <w:cnfStyle w:val="000000100000" w:firstRow="0" w:lastRow="0" w:firstColumn="0" w:lastColumn="0" w:oddVBand="0" w:evenVBand="0" w:oddHBand="1" w:evenHBand="0" w:firstRowFirstColumn="0" w:firstRowLastColumn="0" w:lastRowFirstColumn="0" w:lastRowLastColumn="0"/>
               <w:rPr>
                 <w:rFonts w:ascii="Times New Roman" w:hAnsi="Times New Roman" w:cs="Times New Roman"/>
                 <w:b/>
@@ -25398,7 +25329,6 @@
       </w:tr>
       <w:tr>
         <w:trPr>
-          <w:cnfStyle w:val="000000100000" w:firstRow="0" w:lastRow="0" w:firstColumn="0" w:lastColumn="0" w:oddVBand="0" w:evenVBand="0" w:oddHBand="1" w:evenHBand="0" w:firstRowFirstColumn="0" w:firstRowLastColumn="0" w:lastRowFirstColumn="0" w:lastRowLastColumn="0"/>
           <w:trHeight w:val="3150"/>
         </w:trPr>
         <w:tc>
@@ -25438,7 +25368,7 @@
                 <w:tab w:val="left" w:pos="1515"/>
                 <w:tab w:val="center" w:pos="1741"/>
               </w:tabs>
-              <w:cnfStyle w:val="000000100000" w:firstRow="0" w:lastRow="0" w:firstColumn="0" w:lastColumn="0" w:oddVBand="0" w:evenVBand="0" w:oddHBand="1" w:evenHBand="0" w:firstRowFirstColumn="0" w:firstRowLastColumn="0" w:lastRowFirstColumn="0" w:lastRowLastColumn="0"/>
+              <w:cnfStyle w:val="000000000000" w:firstRow="0" w:lastRow="0" w:firstColumn="0" w:lastColumn="0" w:oddVBand="0" w:evenVBand="0" w:oddHBand="0" w:evenHBand="0" w:firstRowFirstColumn="0" w:firstRowLastColumn="0" w:lastRowFirstColumn="0" w:lastRowLastColumn="0"/>
               <w:rPr>
                 <w:rFonts w:ascii="Times New Roman" w:hAnsi="Times New Roman" w:cs="Times New Roman"/>
                 <w:b/>
@@ -26095,7 +26025,20 @@
               <w:rPr>
                 <w:rFonts w:ascii="Times New Roman" w:hAnsi="Times New Roman" w:cs="Times New Roman"/>
               </w:rPr>
-              <w:t xml:space="preserve">Assumed user is logged in and at the main menu screen. </w:t>
+              <w:t xml:space="preserve">Assumed user is logged in and at the </w:t>
+            </w:r>
+            <w:r>
+              <w:rPr>
+                <w:rFonts w:ascii="Times New Roman" w:hAnsi="Times New Roman" w:cs="Times New Roman"/>
+                <w:color w:val="FF0000"/>
+              </w:rPr>
+              <w:t>leader view</w:t>
+            </w:r>
+            <w:r>
+              <w:rPr>
+                <w:rFonts w:ascii="Times New Roman" w:hAnsi="Times New Roman" w:cs="Times New Roman"/>
+              </w:rPr>
+              <w:t xml:space="preserve"> screen. </w:t>
             </w:r>
           </w:p>
         </w:tc>
@@ -26337,7 +26280,15 @@
                 <w:b w:val="0"/>
                 <w:bCs w:val="0"/>
               </w:rPr>
-              <w:t xml:space="preserve">Hit the back button to go back to the main menu </w:t>
+              <w:t xml:space="preserve">Hit the back button to go back to the </w:t>
+            </w:r>
+            <w:r>
+              <w:rPr>
+                <w:rFonts w:ascii="Times New Roman" w:hAnsi="Times New Roman" w:cs="Times New Roman"/>
+                <w:b w:val="0"/>
+                <w:color w:val="FF0000"/>
+              </w:rPr>
+              <w:t>leader view screen</w:t>
             </w:r>
           </w:p>
         </w:tc>
@@ -26367,7 +26318,21 @@
               <w:rPr>
                 <w:rFonts w:ascii="Times New Roman" w:hAnsi="Times New Roman" w:cs="Times New Roman"/>
               </w:rPr>
-              <w:t>Directs leader back to the menu screen</w:t>
+              <w:t xml:space="preserve">Directs leader back to the </w:t>
+            </w:r>
+            <w:r>
+              <w:rPr>
+                <w:rFonts w:ascii="Times New Roman" w:hAnsi="Times New Roman" w:cs="Times New Roman"/>
+                <w:color w:val="FF0000"/>
+              </w:rPr>
+              <w:t>leader view</w:t>
+            </w:r>
+            <w:r>
+              <w:rPr>
+                <w:rFonts w:ascii="Times New Roman" w:hAnsi="Times New Roman" w:cs="Times New Roman"/>
+                <w:color w:val="FF0000"/>
+              </w:rPr>
+              <w:t xml:space="preserve"> screen</w:t>
             </w:r>
           </w:p>
         </w:tc>
@@ -27421,7 +27386,26 @@
               <w:rPr>
                 <w:rFonts w:ascii="Times New Roman" w:hAnsi="Times New Roman" w:cs="Times New Roman"/>
               </w:rPr>
-              <w:t xml:space="preserve">Assumed user is logged in and at the main menu screen. </w:t>
+              <w:t xml:space="preserve">Assumed user is logged in and at </w:t>
+            </w:r>
+            <w:r>
+              <w:rPr>
+                <w:rFonts w:ascii="Times New Roman" w:hAnsi="Times New Roman" w:cs="Times New Roman"/>
+              </w:rPr>
+              <w:t xml:space="preserve">the </w:t>
+            </w:r>
+            <w:r>
+              <w:rPr>
+                <w:rFonts w:ascii="Times New Roman" w:hAnsi="Times New Roman" w:cs="Times New Roman"/>
+                <w:color w:val="FF0000"/>
+              </w:rPr>
+              <w:t>member view</w:t>
+            </w:r>
+            <w:r>
+              <w:rPr>
+                <w:rFonts w:ascii="Times New Roman" w:hAnsi="Times New Roman" w:cs="Times New Roman"/>
+              </w:rPr>
+              <w:t xml:space="preserve"> screen. </w:t>
             </w:r>
           </w:p>
         </w:tc>
@@ -27663,7 +27647,15 @@
                 <w:b w:val="0"/>
                 <w:bCs w:val="0"/>
               </w:rPr>
-              <w:t xml:space="preserve">Hit the back button to go back to the main menu </w:t>
+              <w:t xml:space="preserve">Hit the back button to go back to the </w:t>
+            </w:r>
+            <w:r>
+              <w:rPr>
+                <w:rFonts w:ascii="Times New Roman" w:hAnsi="Times New Roman" w:cs="Times New Roman"/>
+                <w:b w:val="0"/>
+                <w:color w:val="FF0000"/>
+              </w:rPr>
+              <w:t>member view</w:t>
             </w:r>
           </w:p>
         </w:tc>
@@ -27693,7 +27685,14 @@
               <w:rPr>
                 <w:rFonts w:ascii="Times New Roman" w:hAnsi="Times New Roman" w:cs="Times New Roman"/>
               </w:rPr>
-              <w:t>Directs member back to the menu screen</w:t>
+              <w:t xml:space="preserve">Directs member back to the </w:t>
+            </w:r>
+            <w:r>
+              <w:rPr>
+                <w:rFonts w:ascii="Times New Roman" w:hAnsi="Times New Roman" w:cs="Times New Roman"/>
+                <w:color w:val="FF0000"/>
+              </w:rPr>
+              <w:t>member view</w:t>
             </w:r>
           </w:p>
         </w:tc>
@@ -28750,7 +28749,7 @@
               <w:rPr>
                 <w:rFonts w:ascii="Times New Roman" w:hAnsi="Times New Roman" w:cs="Times New Roman"/>
               </w:rPr>
-              <w:t xml:space="preserve">Assumed user is logged in and at the main menu screen. </w:t>
+              <w:t xml:space="preserve">Assumed user is logged in </w:t>
             </w:r>
           </w:p>
         </w:tc>
@@ -28911,8 +28910,9 @@
                 <w:rFonts w:ascii="Times New Roman" w:hAnsi="Times New Roman" w:cs="Times New Roman"/>
                 <w:b w:val="0"/>
                 <w:bCs w:val="0"/>
-              </w:rPr>
-              <w:t>“</w:t>
+                <w:color w:val="FF0000"/>
+              </w:rPr>
+              <w:t>menu</w:t>
             </w:r>
             <w:r>
               <w:rPr>
@@ -28920,7 +28920,7 @@
                 <w:b w:val="0"/>
                 <w:bCs w:val="0"/>
               </w:rPr>
-              <w:t xml:space="preserve">Logout ” button </w:t>
+              <w:t xml:space="preserve"> button </w:t>
             </w:r>
           </w:p>
         </w:tc>
@@ -28949,20 +28949,15 @@
             <w:r>
               <w:rPr>
                 <w:rFonts w:ascii="Times New Roman" w:hAnsi="Times New Roman" w:cs="Times New Roman"/>
-              </w:rPr>
-              <w:t>Logs the user out and directed to Lo</w:t>
-            </w:r>
-            <w:r>
-              <w:rPr>
-                <w:rFonts w:ascii="Times New Roman" w:hAnsi="Times New Roman" w:cs="Times New Roman"/>
-              </w:rPr>
-              <w:t>g</w:t>
-            </w:r>
-            <w:r>
-              <w:rPr>
-                <w:rFonts w:ascii="Times New Roman" w:hAnsi="Times New Roman" w:cs="Times New Roman"/>
-              </w:rPr>
-              <w:t xml:space="preserve">in screen   </w:t>
+                <w:color w:val="FF0000"/>
+              </w:rPr>
+              <w:t>Opens the drop down menu</w:t>
+            </w:r>
+            <w:r>
+              <w:rPr>
+                <w:rFonts w:ascii="Times New Roman" w:hAnsi="Times New Roman" w:cs="Times New Roman"/>
+              </w:rPr>
+              <w:t xml:space="preserve">   </w:t>
             </w:r>
           </w:p>
         </w:tc>
@@ -28991,6 +28986,46 @@
                 <w:color w:val="FF0000"/>
               </w:rPr>
             </w:pPr>
+            <w:r>
+              <w:rPr>
+                <w:rFonts w:ascii="Times New Roman" w:hAnsi="Times New Roman" w:cs="Times New Roman"/>
+                <w:b w:val="0"/>
+                <w:bCs w:val="0"/>
+              </w:rPr>
+              <w:t>2</w:t>
+            </w:r>
+            <w:r>
+              <w:rPr>
+                <w:rFonts w:ascii="Times New Roman" w:hAnsi="Times New Roman" w:cs="Times New Roman"/>
+                <w:b w:val="0"/>
+                <w:bCs w:val="0"/>
+              </w:rPr>
+              <w:t xml:space="preserve">. </w:t>
+            </w:r>
+            <w:r>
+              <w:rPr>
+                <w:rFonts w:ascii="Times New Roman" w:hAnsi="Times New Roman" w:cs="Times New Roman"/>
+                <w:b w:val="0"/>
+                <w:bCs w:val="0"/>
+              </w:rPr>
+              <w:t xml:space="preserve">Click the </w:t>
+            </w:r>
+            <w:r>
+              <w:rPr>
+                <w:rFonts w:ascii="Times New Roman" w:hAnsi="Times New Roman" w:cs="Times New Roman"/>
+                <w:b w:val="0"/>
+                <w:bCs w:val="0"/>
+              </w:rPr>
+              <w:t>“</w:t>
+            </w:r>
+            <w:r>
+              <w:rPr>
+                <w:rFonts w:ascii="Times New Roman" w:hAnsi="Times New Roman" w:cs="Times New Roman"/>
+                <w:b w:val="0"/>
+                <w:bCs w:val="0"/>
+              </w:rPr>
+              <w:t xml:space="preserve">Logout ” button </w:t>
+            </w:r>
           </w:p>
         </w:tc>
         <w:tc>
@@ -29010,6 +29045,24 @@
                 <w:color w:val="FF0000"/>
               </w:rPr>
             </w:pPr>
+            <w:r>
+              <w:rPr>
+                <w:rFonts w:ascii="Times New Roman" w:hAnsi="Times New Roman" w:cs="Times New Roman"/>
+              </w:rPr>
+              <w:t>2</w:t>
+            </w:r>
+            <w:r>
+              <w:rPr>
+                <w:rFonts w:ascii="Times New Roman" w:hAnsi="Times New Roman" w:cs="Times New Roman"/>
+              </w:rPr>
+              <w:t xml:space="preserve">. </w:t>
+            </w:r>
+            <w:r>
+              <w:rPr>
+                <w:rFonts w:ascii="Times New Roman" w:hAnsi="Times New Roman" w:cs="Times New Roman"/>
+              </w:rPr>
+              <w:t xml:space="preserve">Logs the user out and directed to Login screen   </w:t>
+            </w:r>
           </w:p>
         </w:tc>
       </w:tr>
@@ -30004,7 +30057,7 @@
               <w:rPr>
                 <w:rFonts w:ascii="Times New Roman" w:hAnsi="Times New Roman" w:cs="Times New Roman"/>
               </w:rPr>
-              <w:t xml:space="preserve">Assumed user is logged in and at the main menu screen. </w:t>
+              <w:t xml:space="preserve">Assumed user is logged in </w:t>
             </w:r>
           </w:p>
         </w:tc>
@@ -30165,8 +30218,9 @@
                 <w:rFonts w:ascii="Times New Roman" w:hAnsi="Times New Roman" w:cs="Times New Roman"/>
                 <w:b w:val="0"/>
                 <w:bCs w:val="0"/>
-              </w:rPr>
-              <w:t>“</w:t>
+                <w:color w:val="FF0000"/>
+              </w:rPr>
+              <w:t>menu</w:t>
             </w:r>
             <w:r>
               <w:rPr>
@@ -30174,7 +30228,7 @@
                 <w:b w:val="0"/>
                 <w:bCs w:val="0"/>
               </w:rPr>
-              <w:t xml:space="preserve">Logout ” button </w:t>
+              <w:t xml:space="preserve"> button </w:t>
             </w:r>
           </w:p>
         </w:tc>
@@ -30203,20 +30257,15 @@
             <w:r>
               <w:rPr>
                 <w:rFonts w:ascii="Times New Roman" w:hAnsi="Times New Roman" w:cs="Times New Roman"/>
-              </w:rPr>
-              <w:t>Logs the user out and directed to Lo</w:t>
-            </w:r>
-            <w:r>
-              <w:rPr>
-                <w:rFonts w:ascii="Times New Roman" w:hAnsi="Times New Roman" w:cs="Times New Roman"/>
-              </w:rPr>
-              <w:t>g</w:t>
-            </w:r>
-            <w:r>
-              <w:rPr>
-                <w:rFonts w:ascii="Times New Roman" w:hAnsi="Times New Roman" w:cs="Times New Roman"/>
-              </w:rPr>
-              <w:t xml:space="preserve">in screen   </w:t>
+                <w:color w:val="FF0000"/>
+              </w:rPr>
+              <w:t>Opens the drop down menu</w:t>
+            </w:r>
+            <w:r>
+              <w:rPr>
+                <w:rFonts w:ascii="Times New Roman" w:hAnsi="Times New Roman" w:cs="Times New Roman"/>
+              </w:rPr>
+              <w:t xml:space="preserve">   </w:t>
             </w:r>
           </w:p>
         </w:tc>
@@ -30245,6 +30294,46 @@
                 <w:color w:val="FF0000"/>
               </w:rPr>
             </w:pPr>
+            <w:r>
+              <w:rPr>
+                <w:rFonts w:ascii="Times New Roman" w:hAnsi="Times New Roman" w:cs="Times New Roman"/>
+                <w:b w:val="0"/>
+                <w:bCs w:val="0"/>
+              </w:rPr>
+              <w:t>2</w:t>
+            </w:r>
+            <w:r>
+              <w:rPr>
+                <w:rFonts w:ascii="Times New Roman" w:hAnsi="Times New Roman" w:cs="Times New Roman"/>
+                <w:b w:val="0"/>
+                <w:bCs w:val="0"/>
+              </w:rPr>
+              <w:t xml:space="preserve">. </w:t>
+            </w:r>
+            <w:r>
+              <w:rPr>
+                <w:rFonts w:ascii="Times New Roman" w:hAnsi="Times New Roman" w:cs="Times New Roman"/>
+                <w:b w:val="0"/>
+                <w:bCs w:val="0"/>
+              </w:rPr>
+              <w:t xml:space="preserve">Click the </w:t>
+            </w:r>
+            <w:r>
+              <w:rPr>
+                <w:rFonts w:ascii="Times New Roman" w:hAnsi="Times New Roman" w:cs="Times New Roman"/>
+                <w:b w:val="0"/>
+                <w:bCs w:val="0"/>
+              </w:rPr>
+              <w:t>“</w:t>
+            </w:r>
+            <w:r>
+              <w:rPr>
+                <w:rFonts w:ascii="Times New Roman" w:hAnsi="Times New Roman" w:cs="Times New Roman"/>
+                <w:b w:val="0"/>
+                <w:bCs w:val="0"/>
+              </w:rPr>
+              <w:t xml:space="preserve">Logout ” button </w:t>
+            </w:r>
           </w:p>
         </w:tc>
         <w:tc>
@@ -30264,6 +30353,24 @@
                 <w:color w:val="FF0000"/>
               </w:rPr>
             </w:pPr>
+            <w:r>
+              <w:rPr>
+                <w:rFonts w:ascii="Times New Roman" w:hAnsi="Times New Roman" w:cs="Times New Roman"/>
+              </w:rPr>
+              <w:t>2</w:t>
+            </w:r>
+            <w:r>
+              <w:rPr>
+                <w:rFonts w:ascii="Times New Roman" w:hAnsi="Times New Roman" w:cs="Times New Roman"/>
+              </w:rPr>
+              <w:t xml:space="preserve">. </w:t>
+            </w:r>
+            <w:r>
+              <w:rPr>
+                <w:rFonts w:ascii="Times New Roman" w:hAnsi="Times New Roman" w:cs="Times New Roman"/>
+              </w:rPr>
+              <w:t xml:space="preserve">Logs the user out and directed to Login screen   </w:t>
+            </w:r>
           </w:p>
         </w:tc>
       </w:tr>
@@ -30708,7 +30815,6 @@
                 <w:rFonts w:ascii="Times New Roman" w:hAnsi="Times New Roman" w:cs="Times New Roman"/>
                 <w:color w:val="FFFFFF" w:themeColor="background1"/>
               </w:rPr>
-              <w:lastRenderedPageBreak/>
               <w:t xml:space="preserve">Test Case Information </w:t>
             </w:r>
           </w:p>
@@ -31295,7 +31401,26 @@
               <w:rPr>
                 <w:rFonts w:ascii="Times New Roman" w:hAnsi="Times New Roman" w:cs="Times New Roman"/>
               </w:rPr>
-              <w:t xml:space="preserve">Assumed user is logged in and is in the process of creating a project. </w:t>
+              <w:t xml:space="preserve">Assumed user is logged in and </w:t>
+            </w:r>
+            <w:r>
+              <w:rPr>
+                <w:rFonts w:ascii="Times New Roman" w:hAnsi="Times New Roman" w:cs="Times New Roman"/>
+              </w:rPr>
+              <w:t xml:space="preserve">in the </w:t>
+            </w:r>
+            <w:r>
+              <w:rPr>
+                <w:rFonts w:ascii="Times New Roman" w:hAnsi="Times New Roman" w:cs="Times New Roman"/>
+                <w:color w:val="FF0000"/>
+              </w:rPr>
+              <w:t>Leader View screen</w:t>
+            </w:r>
+            <w:r>
+              <w:rPr>
+                <w:rFonts w:ascii="Times New Roman" w:hAnsi="Times New Roman" w:cs="Times New Roman"/>
+              </w:rPr>
+              <w:t xml:space="preserve"> </w:t>
             </w:r>
           </w:p>
         </w:tc>
@@ -31433,6 +31558,7 @@
                 <w:rFonts w:ascii="Times New Roman" w:hAnsi="Times New Roman" w:cs="Times New Roman"/>
                 <w:b w:val="0"/>
                 <w:bCs w:val="0"/>
+                <w:color w:val="FF0000"/>
               </w:rPr>
             </w:pPr>
             <w:r>
@@ -31440,32 +31566,18 @@
                 <w:rFonts w:ascii="Times New Roman" w:hAnsi="Times New Roman" w:cs="Times New Roman"/>
                 <w:b w:val="0"/>
                 <w:bCs w:val="0"/>
-              </w:rPr>
-              <w:t>1</w:t>
+                <w:color w:val="FF0000"/>
+              </w:rPr>
+              <w:t xml:space="preserve">1. </w:t>
             </w:r>
             <w:r>
               <w:rPr>
                 <w:rFonts w:ascii="Times New Roman" w:hAnsi="Times New Roman" w:cs="Times New Roman"/>
                 <w:b w:val="0"/>
                 <w:bCs w:val="0"/>
-              </w:rPr>
-              <w:t xml:space="preserve">. </w:t>
-            </w:r>
-            <w:r>
-              <w:rPr>
-                <w:rFonts w:ascii="Times New Roman" w:hAnsi="Times New Roman" w:cs="Times New Roman"/>
-                <w:b w:val="0"/>
-                <w:bCs w:val="0"/>
-              </w:rPr>
-              <w:t>Click the name of member “Steven”</w:t>
-            </w:r>
-            <w:r>
-              <w:rPr>
-                <w:rFonts w:ascii="Times New Roman" w:hAnsi="Times New Roman" w:cs="Times New Roman"/>
-                <w:b w:val="0"/>
-                <w:bCs w:val="0"/>
-              </w:rPr>
-              <w:t xml:space="preserve"> </w:t>
+                <w:color w:val="FF0000"/>
+              </w:rPr>
+              <w:t>Click the “Member” button</w:t>
             </w:r>
           </w:p>
         </w:tc>
@@ -31483,25 +31595,15 @@
               <w:cnfStyle w:val="000000000000" w:firstRow="0" w:lastRow="0" w:firstColumn="0" w:lastColumn="0" w:oddVBand="0" w:evenVBand="0" w:oddHBand="0" w:evenHBand="0" w:firstRowFirstColumn="0" w:firstRowLastColumn="0" w:lastRowFirstColumn="0" w:lastRowLastColumn="0"/>
               <w:rPr>
                 <w:rFonts w:ascii="Times New Roman" w:hAnsi="Times New Roman" w:cs="Times New Roman"/>
-              </w:rPr>
-            </w:pPr>
-            <w:r>
-              <w:rPr>
-                <w:rFonts w:ascii="Times New Roman" w:hAnsi="Times New Roman" w:cs="Times New Roman"/>
-              </w:rPr>
-              <w:t>1</w:t>
-            </w:r>
-            <w:r>
-              <w:rPr>
-                <w:rFonts w:ascii="Times New Roman" w:hAnsi="Times New Roman" w:cs="Times New Roman"/>
-              </w:rPr>
-              <w:t>. N/A</w:t>
-            </w:r>
-            <w:r>
-              <w:rPr>
-                <w:rFonts w:ascii="Times New Roman" w:hAnsi="Times New Roman" w:cs="Times New Roman"/>
-              </w:rPr>
-              <w:t xml:space="preserve"> – request is sent to member</w:t>
+                <w:color w:val="FF0000"/>
+              </w:rPr>
+            </w:pPr>
+            <w:r>
+              <w:rPr>
+                <w:rFonts w:ascii="Times New Roman" w:hAnsi="Times New Roman" w:cs="Times New Roman"/>
+                <w:color w:val="FF0000"/>
+              </w:rPr>
+              <w:t>1. N/A</w:t>
             </w:r>
           </w:p>
         </w:tc>
@@ -31527,6 +31629,7 @@
                 <w:rFonts w:ascii="Times New Roman" w:hAnsi="Times New Roman" w:cs="Times New Roman"/>
                 <w:b w:val="0"/>
                 <w:bCs w:val="0"/>
+                <w:color w:val="FF0000"/>
               </w:rPr>
             </w:pPr>
             <w:r>
@@ -31534,24 +31637,9 @@
                 <w:rFonts w:ascii="Times New Roman" w:hAnsi="Times New Roman" w:cs="Times New Roman"/>
                 <w:b w:val="0"/>
                 <w:bCs w:val="0"/>
-              </w:rPr>
-              <w:t>2</w:t>
-            </w:r>
-            <w:r>
-              <w:rPr>
-                <w:rFonts w:ascii="Times New Roman" w:hAnsi="Times New Roman" w:cs="Times New Roman"/>
-                <w:b w:val="0"/>
-                <w:bCs w:val="0"/>
-              </w:rPr>
-              <w:t xml:space="preserve">. </w:t>
-            </w:r>
-            <w:r>
-              <w:rPr>
-                <w:rFonts w:ascii="Times New Roman" w:hAnsi="Times New Roman" w:cs="Times New Roman"/>
-                <w:b w:val="0"/>
-                <w:bCs w:val="0"/>
-              </w:rPr>
-              <w:t xml:space="preserve">Click the “Done” button to complete adding </w:t>
+                <w:color w:val="FF0000"/>
+              </w:rPr>
+              <w:t>1. Click the “+” button</w:t>
             </w:r>
           </w:p>
         </w:tc>
@@ -31569,37 +31657,15 @@
               <w:cnfStyle w:val="000000100000" w:firstRow="0" w:lastRow="0" w:firstColumn="0" w:lastColumn="0" w:oddVBand="0" w:evenVBand="0" w:oddHBand="1" w:evenHBand="0" w:firstRowFirstColumn="0" w:firstRowLastColumn="0" w:lastRowFirstColumn="0" w:lastRowLastColumn="0"/>
               <w:rPr>
                 <w:rFonts w:ascii="Times New Roman" w:hAnsi="Times New Roman" w:cs="Times New Roman"/>
-              </w:rPr>
-            </w:pPr>
-            <w:r>
-              <w:rPr>
-                <w:rFonts w:ascii="Times New Roman" w:hAnsi="Times New Roman" w:cs="Times New Roman"/>
-              </w:rPr>
-              <w:t>2</w:t>
-            </w:r>
-            <w:r>
-              <w:rPr>
-                <w:rFonts w:ascii="Times New Roman" w:hAnsi="Times New Roman" w:cs="Times New Roman"/>
-              </w:rPr>
-              <w:t xml:space="preserve">. </w:t>
-            </w:r>
-            <w:r>
-              <w:rPr>
-                <w:rFonts w:ascii="Times New Roman" w:hAnsi="Times New Roman" w:cs="Times New Roman"/>
-              </w:rPr>
-              <w:t>Directs</w:t>
-            </w:r>
-            <w:r>
-              <w:rPr>
-                <w:rFonts w:ascii="Times New Roman" w:hAnsi="Times New Roman" w:cs="Times New Roman"/>
-              </w:rPr>
-              <w:t xml:space="preserve"> l</w:t>
-            </w:r>
-            <w:r>
-              <w:rPr>
-                <w:rFonts w:ascii="Times New Roman" w:hAnsi="Times New Roman" w:cs="Times New Roman"/>
-              </w:rPr>
-              <w:t xml:space="preserve">eader back to create a project </w:t>
+                <w:color w:val="FF0000"/>
+              </w:rPr>
+            </w:pPr>
+            <w:r>
+              <w:rPr>
+                <w:rFonts w:ascii="Times New Roman" w:hAnsi="Times New Roman" w:cs="Times New Roman"/>
+                <w:color w:val="FF0000"/>
+              </w:rPr>
+              <w:t>1. N/A</w:t>
             </w:r>
           </w:p>
         </w:tc>
@@ -31624,9 +31690,65 @@
                 <w:rFonts w:ascii="Times New Roman" w:hAnsi="Times New Roman" w:cs="Times New Roman"/>
                 <w:b w:val="0"/>
                 <w:bCs w:val="0"/>
+              </w:rPr>
+            </w:pPr>
+            <w:r>
+              <w:rPr>
+                <w:rFonts w:ascii="Times New Roman" w:hAnsi="Times New Roman" w:cs="Times New Roman"/>
+                <w:b w:val="0"/>
+                <w:bCs w:val="0"/>
+              </w:rPr>
+              <w:t>1</w:t>
+            </w:r>
+            <w:r>
+              <w:rPr>
+                <w:rFonts w:ascii="Times New Roman" w:hAnsi="Times New Roman" w:cs="Times New Roman"/>
+                <w:b w:val="0"/>
+                <w:bCs w:val="0"/>
+              </w:rPr>
+              <w:t xml:space="preserve">. </w:t>
+            </w:r>
+            <w:r>
+              <w:rPr>
+                <w:rFonts w:ascii="Times New Roman" w:hAnsi="Times New Roman" w:cs="Times New Roman"/>
+                <w:b w:val="0"/>
+                <w:bCs w:val="0"/>
+              </w:rPr>
+              <w:t xml:space="preserve">Click the </w:t>
+            </w:r>
+            <w:r>
+              <w:rPr>
+                <w:rFonts w:ascii="Times New Roman" w:hAnsi="Times New Roman" w:cs="Times New Roman"/>
+                <w:b w:val="0"/>
+                <w:bCs w:val="0"/>
                 <w:color w:val="FF0000"/>
               </w:rPr>
-            </w:pPr>
+              <w:t>checkbox</w:t>
+            </w:r>
+            <w:r>
+              <w:rPr>
+                <w:rFonts w:ascii="Times New Roman" w:hAnsi="Times New Roman" w:cs="Times New Roman"/>
+                <w:b w:val="0"/>
+                <w:bCs w:val="0"/>
+              </w:rPr>
+              <w:t xml:space="preserve"> next the name</w:t>
+            </w:r>
+            <w:r>
+              <w:rPr>
+                <w:rFonts w:ascii="Times New Roman" w:hAnsi="Times New Roman" w:cs="Times New Roman"/>
+                <w:b w:val="0"/>
+                <w:bCs w:val="0"/>
+              </w:rPr>
+              <w:t xml:space="preserve"> of member “Steven”</w:t>
+            </w:r>
+            <w:r>
+              <w:rPr>
+                <w:rFonts w:ascii="Times New Roman" w:hAnsi="Times New Roman" w:cs="Times New Roman"/>
+                <w:b w:val="0"/>
+                <w:bCs w:val="0"/>
+              </w:rPr>
+              <w:t xml:space="preserve"> </w:t>
+            </w:r>
           </w:p>
         </w:tc>
         <w:tc>
@@ -31643,9 +31765,27 @@
               <w:cnfStyle w:val="000000000000" w:firstRow="0" w:lastRow="0" w:firstColumn="0" w:lastColumn="0" w:oddVBand="0" w:evenVBand="0" w:oddHBand="0" w:evenHBand="0" w:firstRowFirstColumn="0" w:firstRowLastColumn="0" w:lastRowFirstColumn="0" w:lastRowLastColumn="0"/>
               <w:rPr>
                 <w:rFonts w:ascii="Times New Roman" w:hAnsi="Times New Roman" w:cs="Times New Roman"/>
+              </w:rPr>
+            </w:pPr>
+            <w:r>
+              <w:rPr>
+                <w:rFonts w:ascii="Times New Roman" w:hAnsi="Times New Roman" w:cs="Times New Roman"/>
+              </w:rPr>
+              <w:t>1</w:t>
+            </w:r>
+            <w:r>
+              <w:rPr>
+                <w:rFonts w:ascii="Times New Roman" w:hAnsi="Times New Roman" w:cs="Times New Roman"/>
+              </w:rPr>
+              <w:t xml:space="preserve">. </w:t>
+            </w:r>
+            <w:r>
+              <w:rPr>
+                <w:rFonts w:ascii="Times New Roman" w:hAnsi="Times New Roman" w:cs="Times New Roman"/>
                 <w:color w:val="FF0000"/>
               </w:rPr>
-            </w:pPr>
+              <w:t>The empty check box becomes checked</w:t>
+            </w:r>
           </w:p>
         </w:tc>
       </w:tr>
@@ -31666,13 +31806,58 @@
                 <w:tab w:val="left" w:pos="1515"/>
                 <w:tab w:val="center" w:pos="1741"/>
               </w:tabs>
-              <w:jc w:val="right"/>
-              <w:rPr>
-                <w:rFonts w:ascii="Times New Roman" w:hAnsi="Times New Roman" w:cs="Times New Roman"/>
+              <w:rPr>
+                <w:rFonts w:ascii="Times New Roman" w:hAnsi="Times New Roman" w:cs="Times New Roman"/>
+                <w:b w:val="0"/>
                 <w:bCs w:val="0"/>
                 <w:color w:val="FF0000"/>
               </w:rPr>
             </w:pPr>
+            <w:r>
+              <w:rPr>
+                <w:rFonts w:ascii="Times New Roman" w:hAnsi="Times New Roman" w:cs="Times New Roman"/>
+                <w:b w:val="0"/>
+                <w:bCs w:val="0"/>
+                <w:color w:val="FF0000"/>
+              </w:rPr>
+              <w:t>2. Click the “</w:t>
+            </w:r>
+            <w:r>
+              <w:rPr>
+                <w:rFonts w:ascii="Times New Roman" w:hAnsi="Times New Roman" w:cs="Times New Roman"/>
+                <w:b w:val="0"/>
+                <w:bCs w:val="0"/>
+                <w:color w:val="FF0000"/>
+              </w:rPr>
+              <w:t>Invite</w:t>
+            </w:r>
+            <w:r>
+              <w:rPr>
+                <w:rFonts w:ascii="Times New Roman" w:hAnsi="Times New Roman" w:cs="Times New Roman"/>
+                <w:b w:val="0"/>
+                <w:bCs w:val="0"/>
+                <w:color w:val="FF0000"/>
+              </w:rPr>
+              <w:t xml:space="preserve">” button to </w:t>
+            </w:r>
+            <w:r>
+              <w:rPr>
+                <w:rFonts w:ascii="Times New Roman" w:hAnsi="Times New Roman" w:cs="Times New Roman"/>
+                <w:b w:val="0"/>
+                <w:bCs w:val="0"/>
+                <w:color w:val="FF0000"/>
+              </w:rPr>
+              <w:t>invite all checked members</w:t>
+            </w:r>
+            <w:r>
+              <w:rPr>
+                <w:rFonts w:ascii="Times New Roman" w:hAnsi="Times New Roman" w:cs="Times New Roman"/>
+                <w:b w:val="0"/>
+                <w:bCs w:val="0"/>
+                <w:color w:val="FF0000"/>
+              </w:rPr>
+              <w:t xml:space="preserve"> </w:t>
+            </w:r>
           </w:p>
         </w:tc>
         <w:tc>
@@ -31686,19 +31871,92 @@
                 <w:tab w:val="left" w:pos="1515"/>
                 <w:tab w:val="center" w:pos="1741"/>
               </w:tabs>
-              <w:jc w:val="right"/>
               <w:cnfStyle w:val="000000100000" w:firstRow="0" w:lastRow="0" w:firstColumn="0" w:lastColumn="0" w:oddVBand="0" w:evenVBand="0" w:oddHBand="1" w:evenHBand="0" w:firstRowFirstColumn="0" w:firstRowLastColumn="0" w:lastRowFirstColumn="0" w:lastRowLastColumn="0"/>
               <w:rPr>
                 <w:rFonts w:ascii="Times New Roman" w:hAnsi="Times New Roman" w:cs="Times New Roman"/>
-                <w:b/>
                 <w:color w:val="FF0000"/>
               </w:rPr>
             </w:pPr>
-          </w:p>
-        </w:tc>
-      </w:tr>
-      <w:tr>
-        <w:trPr>
+            <w:r>
+              <w:rPr>
+                <w:rFonts w:ascii="Times New Roman" w:hAnsi="Times New Roman" w:cs="Times New Roman"/>
+              </w:rPr>
+              <w:t>2</w:t>
+            </w:r>
+            <w:r>
+              <w:rPr>
+                <w:rFonts w:ascii="Times New Roman" w:hAnsi="Times New Roman" w:cs="Times New Roman"/>
+              </w:rPr>
+              <w:t xml:space="preserve">. </w:t>
+            </w:r>
+            <w:r>
+              <w:rPr>
+                <w:rFonts w:ascii="Times New Roman" w:hAnsi="Times New Roman" w:cs="Times New Roman"/>
+              </w:rPr>
+              <w:t xml:space="preserve">Directs leader back to </w:t>
+            </w:r>
+            <w:r>
+              <w:rPr>
+                <w:rFonts w:ascii="Times New Roman" w:hAnsi="Times New Roman" w:cs="Times New Roman"/>
+              </w:rPr>
+              <w:t xml:space="preserve">the </w:t>
+            </w:r>
+            <w:r>
+              <w:rPr>
+                <w:rFonts w:ascii="Times New Roman" w:hAnsi="Times New Roman" w:cs="Times New Roman"/>
+                <w:color w:val="FF0000"/>
+              </w:rPr>
+              <w:t>Leader View screen</w:t>
+            </w:r>
+          </w:p>
+        </w:tc>
+      </w:tr>
+      <w:tr>
+        <w:trPr>
+          <w:trHeight w:val="313"/>
+        </w:trPr>
+        <w:tc>
+          <w:tcPr>
+            <w:cnfStyle w:val="001000000000" w:firstRow="0" w:lastRow="0" w:firstColumn="1" w:lastColumn="0" w:oddVBand="0" w:evenVBand="0" w:oddHBand="0" w:evenHBand="0" w:firstRowFirstColumn="0" w:firstRowLastColumn="0" w:lastRowFirstColumn="0" w:lastRowLastColumn="0"/>
+            <w:tcW w:w="2738" w:type="pct"/>
+            <w:gridSpan w:val="3"/>
+          </w:tcPr>
+          <w:p>
+            <w:pPr>
+              <w:tabs>
+                <w:tab w:val="left" w:pos="1515"/>
+                <w:tab w:val="center" w:pos="1741"/>
+              </w:tabs>
+              <w:rPr>
+                <w:rFonts w:ascii="Times New Roman" w:hAnsi="Times New Roman" w:cs="Times New Roman"/>
+                <w:b w:val="0"/>
+                <w:bCs w:val="0"/>
+              </w:rPr>
+            </w:pPr>
+          </w:p>
+        </w:tc>
+        <w:tc>
+          <w:tcPr>
+            <w:tcW w:w="2262" w:type="pct"/>
+            <w:gridSpan w:val="3"/>
+          </w:tcPr>
+          <w:p>
+            <w:pPr>
+              <w:tabs>
+                <w:tab w:val="left" w:pos="1515"/>
+                <w:tab w:val="center" w:pos="1741"/>
+              </w:tabs>
+              <w:cnfStyle w:val="000000000000" w:firstRow="0" w:lastRow="0" w:firstColumn="0" w:lastColumn="0" w:oddVBand="0" w:evenVBand="0" w:oddHBand="0" w:evenHBand="0" w:firstRowFirstColumn="0" w:firstRowLastColumn="0" w:lastRowFirstColumn="0" w:lastRowLastColumn="0"/>
+              <w:rPr>
+                <w:rFonts w:ascii="Times New Roman" w:hAnsi="Times New Roman" w:cs="Times New Roman"/>
+              </w:rPr>
+            </w:pPr>
+          </w:p>
+        </w:tc>
+      </w:tr>
+      <w:tr>
+        <w:trPr>
+          <w:cnfStyle w:val="000000100000" w:firstRow="0" w:lastRow="0" w:firstColumn="0" w:lastColumn="0" w:oddVBand="0" w:evenVBand="0" w:oddHBand="1" w:evenHBand="0" w:firstRowFirstColumn="0" w:firstRowLastColumn="0" w:lastRowFirstColumn="0" w:lastRowLastColumn="0"/>
           <w:trHeight w:val="313"/>
         </w:trPr>
         <w:tc>
@@ -31738,6 +31996,48 @@
                 <w:tab w:val="left" w:pos="1515"/>
                 <w:tab w:val="center" w:pos="1741"/>
               </w:tabs>
+              <w:cnfStyle w:val="000000100000" w:firstRow="0" w:lastRow="0" w:firstColumn="0" w:lastColumn="0" w:oddVBand="0" w:evenVBand="0" w:oddHBand="1" w:evenHBand="0" w:firstRowFirstColumn="0" w:firstRowLastColumn="0" w:lastRowFirstColumn="0" w:lastRowLastColumn="0"/>
+              <w:rPr>
+                <w:rFonts w:ascii="Times New Roman" w:hAnsi="Times New Roman" w:cs="Times New Roman"/>
+              </w:rPr>
+            </w:pPr>
+          </w:p>
+        </w:tc>
+      </w:tr>
+      <w:tr>
+        <w:trPr>
+          <w:trHeight w:val="313"/>
+        </w:trPr>
+        <w:tc>
+          <w:tcPr>
+            <w:cnfStyle w:val="001000000000" w:firstRow="0" w:lastRow="0" w:firstColumn="1" w:lastColumn="0" w:oddVBand="0" w:evenVBand="0" w:oddHBand="0" w:evenHBand="0" w:firstRowFirstColumn="0" w:firstRowLastColumn="0" w:lastRowFirstColumn="0" w:lastRowLastColumn="0"/>
+            <w:tcW w:w="1374" w:type="pct"/>
+          </w:tcPr>
+          <w:p>
+            <w:pPr>
+              <w:tabs>
+                <w:tab w:val="left" w:pos="1515"/>
+                <w:tab w:val="center" w:pos="1741"/>
+              </w:tabs>
+              <w:jc w:val="center"/>
+              <w:rPr>
+                <w:rFonts w:ascii="Times New Roman" w:hAnsi="Times New Roman" w:cs="Times New Roman"/>
+                <w:bCs w:val="0"/>
+              </w:rPr>
+            </w:pPr>
+          </w:p>
+        </w:tc>
+        <w:tc>
+          <w:tcPr>
+            <w:tcW w:w="3626" w:type="pct"/>
+            <w:gridSpan w:val="5"/>
+          </w:tcPr>
+          <w:p>
+            <w:pPr>
+              <w:tabs>
+                <w:tab w:val="left" w:pos="1515"/>
+                <w:tab w:val="center" w:pos="1741"/>
+              </w:tabs>
               <w:cnfStyle w:val="000000000000" w:firstRow="0" w:lastRow="0" w:firstColumn="0" w:lastColumn="0" w:oddVBand="0" w:evenVBand="0" w:oddHBand="0" w:evenHBand="0" w:firstRowFirstColumn="0" w:firstRowLastColumn="0" w:lastRowFirstColumn="0" w:lastRowLastColumn="0"/>
               <w:rPr>
                 <w:rFonts w:ascii="Times New Roman" w:hAnsi="Times New Roman" w:cs="Times New Roman"/>
@@ -31754,48 +32054,6 @@
         <w:tc>
           <w:tcPr>
             <w:cnfStyle w:val="001000000000" w:firstRow="0" w:lastRow="0" w:firstColumn="1" w:lastColumn="0" w:oddVBand="0" w:evenVBand="0" w:oddHBand="0" w:evenHBand="0" w:firstRowFirstColumn="0" w:firstRowLastColumn="0" w:lastRowFirstColumn="0" w:lastRowLastColumn="0"/>
-            <w:tcW w:w="1374" w:type="pct"/>
-          </w:tcPr>
-          <w:p>
-            <w:pPr>
-              <w:tabs>
-                <w:tab w:val="left" w:pos="1515"/>
-                <w:tab w:val="center" w:pos="1741"/>
-              </w:tabs>
-              <w:jc w:val="center"/>
-              <w:rPr>
-                <w:rFonts w:ascii="Times New Roman" w:hAnsi="Times New Roman" w:cs="Times New Roman"/>
-                <w:bCs w:val="0"/>
-              </w:rPr>
-            </w:pPr>
-          </w:p>
-        </w:tc>
-        <w:tc>
-          <w:tcPr>
-            <w:tcW w:w="3626" w:type="pct"/>
-            <w:gridSpan w:val="5"/>
-          </w:tcPr>
-          <w:p>
-            <w:pPr>
-              <w:tabs>
-                <w:tab w:val="left" w:pos="1515"/>
-                <w:tab w:val="center" w:pos="1741"/>
-              </w:tabs>
-              <w:cnfStyle w:val="000000100000" w:firstRow="0" w:lastRow="0" w:firstColumn="0" w:lastColumn="0" w:oddVBand="0" w:evenVBand="0" w:oddHBand="1" w:evenHBand="0" w:firstRowFirstColumn="0" w:firstRowLastColumn="0" w:lastRowFirstColumn="0" w:lastRowLastColumn="0"/>
-              <w:rPr>
-                <w:rFonts w:ascii="Times New Roman" w:hAnsi="Times New Roman" w:cs="Times New Roman"/>
-              </w:rPr>
-            </w:pPr>
-          </w:p>
-        </w:tc>
-      </w:tr>
-      <w:tr>
-        <w:trPr>
-          <w:trHeight w:val="313"/>
-        </w:trPr>
-        <w:tc>
-          <w:tcPr>
-            <w:cnfStyle w:val="001000000000" w:firstRow="0" w:lastRow="0" w:firstColumn="1" w:lastColumn="0" w:oddVBand="0" w:evenVBand="0" w:oddHBand="0" w:evenHBand="0" w:firstRowFirstColumn="0" w:firstRowLastColumn="0" w:lastRowFirstColumn="0" w:lastRowLastColumn="0"/>
             <w:tcW w:w="5000" w:type="pct"/>
             <w:gridSpan w:val="6"/>
           </w:tcPr>
@@ -31821,7 +32079,6 @@
       </w:tr>
       <w:tr>
         <w:trPr>
-          <w:cnfStyle w:val="000000100000" w:firstRow="0" w:lastRow="0" w:firstColumn="0" w:lastColumn="0" w:oddVBand="0" w:evenVBand="0" w:oddHBand="1" w:evenHBand="0" w:firstRowFirstColumn="0" w:firstRowLastColumn="0" w:lastRowFirstColumn="0" w:lastRowLastColumn="0"/>
           <w:trHeight w:val="313"/>
         </w:trPr>
         <w:tc>
@@ -31860,7 +32117,7 @@
                 <w:tab w:val="left" w:pos="1515"/>
                 <w:tab w:val="center" w:pos="1741"/>
               </w:tabs>
-              <w:cnfStyle w:val="000000100000" w:firstRow="0" w:lastRow="0" w:firstColumn="0" w:lastColumn="0" w:oddVBand="0" w:evenVBand="0" w:oddHBand="1" w:evenHBand="0" w:firstRowFirstColumn="0" w:firstRowLastColumn="0" w:lastRowFirstColumn="0" w:lastRowLastColumn="0"/>
+              <w:cnfStyle w:val="000000000000" w:firstRow="0" w:lastRow="0" w:firstColumn="0" w:lastColumn="0" w:oddVBand="0" w:evenVBand="0" w:oddHBand="0" w:evenHBand="0" w:firstRowFirstColumn="0" w:firstRowLastColumn="0" w:lastRowFirstColumn="0" w:lastRowLastColumn="0"/>
               <w:rPr>
                 <w:rFonts w:ascii="Times New Roman" w:hAnsi="Times New Roman" w:cs="Times New Roman"/>
                 <w:b/>
@@ -31888,7 +32145,7 @@
                 <w:tab w:val="left" w:pos="1515"/>
                 <w:tab w:val="center" w:pos="1741"/>
               </w:tabs>
-              <w:cnfStyle w:val="000000100000" w:firstRow="0" w:lastRow="0" w:firstColumn="0" w:lastColumn="0" w:oddVBand="0" w:evenVBand="0" w:oddHBand="1" w:evenHBand="0" w:firstRowFirstColumn="0" w:firstRowLastColumn="0" w:lastRowFirstColumn="0" w:lastRowLastColumn="0"/>
+              <w:cnfStyle w:val="000000000000" w:firstRow="0" w:lastRow="0" w:firstColumn="0" w:lastColumn="0" w:oddVBand="0" w:evenVBand="0" w:oddHBand="0" w:evenHBand="0" w:firstRowFirstColumn="0" w:firstRowLastColumn="0" w:lastRowFirstColumn="0" w:lastRowLastColumn="0"/>
               <w:rPr>
                 <w:rFonts w:ascii="Times New Roman" w:hAnsi="Times New Roman" w:cs="Times New Roman"/>
                 <w:b/>
@@ -31906,6 +32163,7 @@
       </w:tr>
       <w:tr>
         <w:trPr>
+          <w:cnfStyle w:val="000000100000" w:firstRow="0" w:lastRow="0" w:firstColumn="0" w:lastColumn="0" w:oddVBand="0" w:evenVBand="0" w:oddHBand="1" w:evenHBand="0" w:firstRowFirstColumn="0" w:firstRowLastColumn="0" w:lastRowFirstColumn="0" w:lastRowLastColumn="0"/>
           <w:trHeight w:val="313"/>
         </w:trPr>
         <w:tc>
@@ -31945,7 +32203,7 @@
                 <w:tab w:val="left" w:pos="1515"/>
                 <w:tab w:val="center" w:pos="1741"/>
               </w:tabs>
-              <w:cnfStyle w:val="000000000000" w:firstRow="0" w:lastRow="0" w:firstColumn="0" w:lastColumn="0" w:oddVBand="0" w:evenVBand="0" w:oddHBand="0" w:evenHBand="0" w:firstRowFirstColumn="0" w:firstRowLastColumn="0" w:lastRowFirstColumn="0" w:lastRowLastColumn="0"/>
+              <w:cnfStyle w:val="000000100000" w:firstRow="0" w:lastRow="0" w:firstColumn="0" w:lastColumn="0" w:oddVBand="0" w:evenVBand="0" w:oddHBand="1" w:evenHBand="0" w:firstRowFirstColumn="0" w:firstRowLastColumn="0" w:lastRowFirstColumn="0" w:lastRowLastColumn="0"/>
               <w:rPr>
                 <w:rFonts w:ascii="Times New Roman" w:hAnsi="Times New Roman" w:cs="Times New Roman"/>
                 <w:b/>
@@ -31956,7 +32214,6 @@
       </w:tr>
       <w:tr>
         <w:trPr>
-          <w:cnfStyle w:val="000000100000" w:firstRow="0" w:lastRow="0" w:firstColumn="0" w:lastColumn="0" w:oddVBand="0" w:evenVBand="0" w:oddHBand="1" w:evenHBand="0" w:firstRowFirstColumn="0" w:firstRowLastColumn="0" w:lastRowFirstColumn="0" w:lastRowLastColumn="0"/>
           <w:trHeight w:val="3150"/>
         </w:trPr>
         <w:tc>
@@ -31996,7 +32253,7 @@
                 <w:tab w:val="left" w:pos="1515"/>
                 <w:tab w:val="center" w:pos="1741"/>
               </w:tabs>
-              <w:cnfStyle w:val="000000100000" w:firstRow="0" w:lastRow="0" w:firstColumn="0" w:lastColumn="0" w:oddVBand="0" w:evenVBand="0" w:oddHBand="1" w:evenHBand="0" w:firstRowFirstColumn="0" w:firstRowLastColumn="0" w:lastRowFirstColumn="0" w:lastRowLastColumn="0"/>
+              <w:cnfStyle w:val="000000000000" w:firstRow="0" w:lastRow="0" w:firstColumn="0" w:lastColumn="0" w:oddVBand="0" w:evenVBand="0" w:oddHBand="0" w:evenHBand="0" w:firstRowFirstColumn="0" w:firstRowLastColumn="0" w:lastRowFirstColumn="0" w:lastRowLastColumn="0"/>
               <w:rPr>
                 <w:rFonts w:ascii="Times New Roman" w:hAnsi="Times New Roman" w:cs="Times New Roman"/>
                 <w:b/>
@@ -32091,7 +32348,6 @@
                 <w:rFonts w:ascii="Times New Roman" w:hAnsi="Times New Roman" w:cs="Times New Roman"/>
                 <w:color w:val="FFFFFF" w:themeColor="background1"/>
               </w:rPr>
-              <w:lastRenderedPageBreak/>
               <w:t xml:space="preserve">Test Case Information </w:t>
             </w:r>
           </w:p>
@@ -32666,7 +32922,27 @@
               <w:rPr>
                 <w:rFonts w:ascii="Times New Roman" w:hAnsi="Times New Roman" w:cs="Times New Roman"/>
               </w:rPr>
-              <w:t xml:space="preserve">Assumed user is logged. </w:t>
+              <w:t xml:space="preserve">Assumed user is logged in </w:t>
+            </w:r>
+            <w:r>
+              <w:rPr>
+                <w:rFonts w:ascii="Times New Roman" w:hAnsi="Times New Roman" w:cs="Times New Roman"/>
+                <w:color w:val="FF0000"/>
+              </w:rPr>
+              <w:t>and in the</w:t>
+            </w:r>
+            <w:r>
+              <w:rPr>
+                <w:rFonts w:ascii="Times New Roman" w:hAnsi="Times New Roman" w:cs="Times New Roman"/>
+              </w:rPr>
+              <w:t xml:space="preserve"> </w:t>
+            </w:r>
+            <w:r>
+              <w:rPr>
+                <w:rFonts w:ascii="Times New Roman" w:hAnsi="Times New Roman" w:cs="Times New Roman"/>
+                <w:color w:val="FF0000"/>
+              </w:rPr>
+              <w:t>Leader View screen</w:t>
             </w:r>
           </w:p>
         </w:tc>
@@ -32922,7 +33198,15 @@
                 <w:b w:val="0"/>
                 <w:bCs w:val="0"/>
               </w:rPr>
-              <w:t xml:space="preserve">Hit the back button to go back to the main menu </w:t>
+              <w:t xml:space="preserve">Hit the back button to go back to the </w:t>
+            </w:r>
+            <w:r>
+              <w:rPr>
+                <w:rFonts w:ascii="Times New Roman" w:hAnsi="Times New Roman" w:cs="Times New Roman"/>
+                <w:b w:val="0"/>
+                <w:color w:val="FF0000"/>
+              </w:rPr>
+              <w:t>Leader View</w:t>
             </w:r>
           </w:p>
         </w:tc>
@@ -32952,7 +33236,20 @@
               <w:rPr>
                 <w:rFonts w:ascii="Times New Roman" w:hAnsi="Times New Roman" w:cs="Times New Roman"/>
               </w:rPr>
-              <w:t>Directs leader back to the menu screen</w:t>
+              <w:t xml:space="preserve">Directs leader back to the </w:t>
+            </w:r>
+            <w:r>
+              <w:rPr>
+                <w:rFonts w:ascii="Times New Roman" w:hAnsi="Times New Roman" w:cs="Times New Roman"/>
+                <w:color w:val="FF0000"/>
+              </w:rPr>
+              <w:t xml:space="preserve">Leader View </w:t>
+            </w:r>
+            <w:r>
+              <w:rPr>
+                <w:rFonts w:ascii="Times New Roman" w:hAnsi="Times New Roman" w:cs="Times New Roman"/>
+              </w:rPr>
+              <w:t>screen</w:t>
             </w:r>
           </w:p>
         </w:tc>
@@ -33360,42 +33657,6 @@
         </w:tc>
       </w:tr>
     </w:tbl>
-    <w:p>
-      <w:pPr>
-        <w:spacing w:line="360" w:lineRule="auto"/>
-        <w:rPr>
-          <w:rFonts w:ascii="Times New Roman" w:hAnsi="Times New Roman" w:cs="Times New Roman"/>
-          <w:color w:val="FF0000"/>
-        </w:rPr>
-      </w:pPr>
-    </w:p>
-    <w:p>
-      <w:pPr>
-        <w:spacing w:line="360" w:lineRule="auto"/>
-        <w:rPr>
-          <w:rFonts w:ascii="Times New Roman" w:hAnsi="Times New Roman" w:cs="Times New Roman"/>
-          <w:color w:val="FF0000"/>
-        </w:rPr>
-      </w:pPr>
-    </w:p>
-    <w:p>
-      <w:pPr>
-        <w:spacing w:line="360" w:lineRule="auto"/>
-        <w:rPr>
-          <w:rFonts w:ascii="Times New Roman" w:hAnsi="Times New Roman" w:cs="Times New Roman"/>
-          <w:color w:val="FF0000"/>
-        </w:rPr>
-      </w:pPr>
-    </w:p>
-    <w:p>
-      <w:pPr>
-        <w:spacing w:line="360" w:lineRule="auto"/>
-        <w:rPr>
-          <w:rFonts w:ascii="Times New Roman" w:hAnsi="Times New Roman" w:cs="Times New Roman"/>
-          <w:color w:val="FF0000"/>
-        </w:rPr>
-      </w:pPr>
-    </w:p>
     <w:p>
       <w:pPr>
         <w:spacing w:line="360" w:lineRule="auto"/>
@@ -34032,7 +34293,48 @@
               <w:rPr>
                 <w:rFonts w:ascii="Times New Roman" w:hAnsi="Times New Roman" w:cs="Times New Roman"/>
               </w:rPr>
-              <w:t xml:space="preserve">Assumed that leader and member are both logged in </w:t>
+              <w:t xml:space="preserve">Assumed </w:t>
+            </w:r>
+            <w:r>
+              <w:rPr>
+                <w:rFonts w:ascii="Times New Roman" w:hAnsi="Times New Roman" w:cs="Times New Roman"/>
+                <w:color w:val="FF0000"/>
+              </w:rPr>
+              <w:t xml:space="preserve">that </w:t>
+            </w:r>
+            <w:r>
+              <w:rPr>
+                <w:rFonts w:ascii="Times New Roman" w:hAnsi="Times New Roman" w:cs="Times New Roman"/>
+                <w:color w:val="FF0000"/>
+              </w:rPr>
+              <w:t>a user</w:t>
+            </w:r>
+            <w:r>
+              <w:rPr>
+                <w:rFonts w:ascii="Times New Roman" w:hAnsi="Times New Roman" w:cs="Times New Roman"/>
+                <w:color w:val="FF0000"/>
+              </w:rPr>
+              <w:t xml:space="preserve"> </w:t>
+            </w:r>
+            <w:r>
+              <w:rPr>
+                <w:rFonts w:ascii="Times New Roman" w:hAnsi="Times New Roman" w:cs="Times New Roman"/>
+                <w:color w:val="FF0000"/>
+              </w:rPr>
+              <w:t>is</w:t>
+            </w:r>
+            <w:r>
+              <w:rPr>
+                <w:rFonts w:ascii="Times New Roman" w:hAnsi="Times New Roman" w:cs="Times New Roman"/>
+                <w:color w:val="FF0000"/>
+              </w:rPr>
+              <w:t xml:space="preserve"> logged in</w:t>
+            </w:r>
+            <w:r>
+              <w:rPr>
+                <w:rFonts w:ascii="Times New Roman" w:hAnsi="Times New Roman" w:cs="Times New Roman"/>
+              </w:rPr>
+              <w:t xml:space="preserve"> </w:t>
             </w:r>
           </w:p>
         </w:tc>
@@ -34169,6 +34471,7 @@
                 <w:rFonts w:ascii="Times New Roman" w:hAnsi="Times New Roman" w:cs="Times New Roman"/>
                 <w:b w:val="0"/>
                 <w:bCs w:val="0"/>
+                <w:color w:val="FF0000"/>
               </w:rPr>
             </w:pPr>
             <w:r>
@@ -34176,24 +34479,27 @@
                 <w:rFonts w:ascii="Times New Roman" w:hAnsi="Times New Roman" w:cs="Times New Roman"/>
                 <w:b w:val="0"/>
                 <w:bCs w:val="0"/>
-              </w:rPr>
-              <w:t xml:space="preserve">1. </w:t>
+                <w:color w:val="FF0000"/>
+              </w:rPr>
+              <w:t xml:space="preserve">1. User clicks “+” on the Main Menu screen and enters the needed project information and </w:t>
             </w:r>
             <w:r>
               <w:rPr>
                 <w:rFonts w:ascii="Times New Roman" w:hAnsi="Times New Roman" w:cs="Times New Roman"/>
                 <w:b w:val="0"/>
                 <w:bCs w:val="0"/>
-              </w:rPr>
-              <w:t>Leader clicks “Create a Project” and enter information</w:t>
+                <w:color w:val="FF0000"/>
+              </w:rPr>
+              <w:t xml:space="preserve">then </w:t>
             </w:r>
             <w:r>
               <w:rPr>
                 <w:rFonts w:ascii="Times New Roman" w:hAnsi="Times New Roman" w:cs="Times New Roman"/>
                 <w:b w:val="0"/>
                 <w:bCs w:val="0"/>
-              </w:rPr>
-              <w:t xml:space="preserve"> </w:t>
+                <w:color w:val="FF0000"/>
+              </w:rPr>
+              <w:t>clicks “Create Project”.</w:t>
             </w:r>
           </w:p>
         </w:tc>
@@ -34208,6 +34514,120 @@
                 <w:tab w:val="left" w:pos="1515"/>
                 <w:tab w:val="center" w:pos="1741"/>
               </w:tabs>
+              <w:cnfStyle w:val="000000000000" w:firstRow="0" w:lastRow="0" w:firstColumn="0" w:lastColumn="0" w:oddVBand="0" w:evenVBand="0" w:oddHBand="0" w:evenHBand="0" w:firstRowFirstColumn="0" w:firstRowLastColumn="0" w:lastRowFirstColumn="0" w:lastRowLastColumn="0"/>
+              <w:rPr>
+                <w:rFonts w:ascii="Times New Roman" w:hAnsi="Times New Roman" w:cs="Times New Roman"/>
+              </w:rPr>
+            </w:pPr>
+            <w:r>
+              <w:rPr>
+                <w:rFonts w:ascii="Times New Roman" w:hAnsi="Times New Roman" w:cs="Times New Roman"/>
+                <w:bCs/>
+                <w:color w:val="FF0000"/>
+              </w:rPr>
+              <w:t>3. Leader selects members via check boxes and then clicks the “Invite” button which will send invites to the corresponding members.</w:t>
+            </w:r>
+          </w:p>
+        </w:tc>
+      </w:tr>
+      <w:tr>
+        <w:trPr>
+          <w:cnfStyle w:val="000000100000" w:firstRow="0" w:lastRow="0" w:firstColumn="0" w:lastColumn="0" w:oddVBand="0" w:evenVBand="0" w:oddHBand="1" w:evenHBand="0" w:firstRowFirstColumn="0" w:firstRowLastColumn="0" w:lastRowFirstColumn="0" w:lastRowLastColumn="0"/>
+          <w:trHeight w:val="313"/>
+        </w:trPr>
+        <w:tc>
+          <w:tcPr>
+            <w:cnfStyle w:val="001000000000" w:firstRow="0" w:lastRow="0" w:firstColumn="1" w:lastColumn="0" w:oddVBand="0" w:evenVBand="0" w:oddHBand="0" w:evenHBand="0" w:firstRowFirstColumn="0" w:firstRowLastColumn="0" w:lastRowFirstColumn="0" w:lastRowLastColumn="0"/>
+            <w:tcW w:w="2738" w:type="pct"/>
+            <w:gridSpan w:val="3"/>
+          </w:tcPr>
+          <w:p>
+            <w:pPr>
+              <w:tabs>
+                <w:tab w:val="left" w:pos="1515"/>
+                <w:tab w:val="center" w:pos="1741"/>
+              </w:tabs>
+              <w:rPr>
+                <w:rFonts w:ascii="Times New Roman" w:hAnsi="Times New Roman" w:cs="Times New Roman"/>
+                <w:b w:val="0"/>
+                <w:bCs w:val="0"/>
+                <w:color w:val="FF0000"/>
+              </w:rPr>
+            </w:pPr>
+            <w:r>
+              <w:rPr>
+                <w:rFonts w:ascii="Times New Roman" w:hAnsi="Times New Roman" w:cs="Times New Roman"/>
+                <w:b w:val="0"/>
+                <w:bCs w:val="0"/>
+                <w:color w:val="FF0000"/>
+              </w:rPr>
+              <w:t>2. Leader then clicks the “Members” button via the Leader View Screen and then clicks the “+” button.</w:t>
+            </w:r>
+          </w:p>
+        </w:tc>
+        <w:tc>
+          <w:tcPr>
+            <w:tcW w:w="2262" w:type="pct"/>
+            <w:gridSpan w:val="2"/>
+          </w:tcPr>
+          <w:p>
+            <w:pPr>
+              <w:tabs>
+                <w:tab w:val="left" w:pos="1515"/>
+                <w:tab w:val="center" w:pos="1741"/>
+              </w:tabs>
+              <w:cnfStyle w:val="000000100000" w:firstRow="0" w:lastRow="0" w:firstColumn="0" w:lastColumn="0" w:oddVBand="0" w:evenVBand="0" w:oddHBand="1" w:evenHBand="0" w:firstRowFirstColumn="0" w:firstRowLastColumn="0" w:lastRowFirstColumn="0" w:lastRowLastColumn="0"/>
+              <w:rPr>
+                <w:rFonts w:ascii="Times New Roman" w:hAnsi="Times New Roman" w:cs="Times New Roman"/>
+              </w:rPr>
+            </w:pPr>
+            <w:r>
+              <w:rPr>
+                <w:rFonts w:ascii="Times New Roman" w:hAnsi="Times New Roman" w:cs="Times New Roman"/>
+                <w:bCs/>
+                <w:color w:val="FF0000"/>
+              </w:rPr>
+              <w:t>4. Members accept the project invitation via email.</w:t>
+            </w:r>
+          </w:p>
+        </w:tc>
+      </w:tr>
+      <w:tr>
+        <w:trPr>
+          <w:trHeight w:val="313"/>
+        </w:trPr>
+        <w:tc>
+          <w:tcPr>
+            <w:cnfStyle w:val="001000000000" w:firstRow="0" w:lastRow="0" w:firstColumn="1" w:lastColumn="0" w:oddVBand="0" w:evenVBand="0" w:oddHBand="0" w:evenHBand="0" w:firstRowFirstColumn="0" w:firstRowLastColumn="0" w:lastRowFirstColumn="0" w:lastRowLastColumn="0"/>
+            <w:tcW w:w="2738" w:type="pct"/>
+            <w:gridSpan w:val="3"/>
+          </w:tcPr>
+          <w:p>
+            <w:pPr>
+              <w:tabs>
+                <w:tab w:val="left" w:pos="1515"/>
+                <w:tab w:val="center" w:pos="1741"/>
+              </w:tabs>
+              <w:rPr>
+                <w:rFonts w:ascii="Times New Roman" w:hAnsi="Times New Roman" w:cs="Times New Roman"/>
+                <w:b w:val="0"/>
+                <w:bCs w:val="0"/>
+                <w:color w:val="FF0000"/>
+              </w:rPr>
+            </w:pPr>
+          </w:p>
+        </w:tc>
+        <w:tc>
+          <w:tcPr>
+            <w:tcW w:w="2262" w:type="pct"/>
+            <w:gridSpan w:val="2"/>
+          </w:tcPr>
+          <w:p>
+            <w:pPr>
+              <w:tabs>
+                <w:tab w:val="left" w:pos="1515"/>
+                <w:tab w:val="center" w:pos="1741"/>
+              </w:tabs>
               <w:jc w:val="right"/>
               <w:cnfStyle w:val="000000000000" w:firstRow="0" w:lastRow="0" w:firstColumn="0" w:lastColumn="0" w:oddVBand="0" w:evenVBand="0" w:oddHBand="0" w:evenHBand="0" w:firstRowFirstColumn="0" w:firstRowLastColumn="0" w:lastRowFirstColumn="0" w:lastRowLastColumn="0"/>
               <w:rPr>
@@ -34239,40 +34659,9 @@
                 <w:rFonts w:ascii="Times New Roman" w:hAnsi="Times New Roman" w:cs="Times New Roman"/>
                 <w:b w:val="0"/>
                 <w:bCs w:val="0"/>
-              </w:rPr>
-            </w:pPr>
-            <w:r>
-              <w:rPr>
-                <w:rFonts w:ascii="Times New Roman" w:hAnsi="Times New Roman" w:cs="Times New Roman"/>
-                <w:b w:val="0"/>
-                <w:bCs w:val="0"/>
-              </w:rPr>
-              <w:t xml:space="preserve">2. </w:t>
-            </w:r>
-            <w:r>
-              <w:rPr>
-                <w:rFonts w:ascii="Times New Roman" w:hAnsi="Times New Roman" w:cs="Times New Roman"/>
-                <w:b w:val="0"/>
-                <w:bCs w:val="0"/>
-              </w:rPr>
-              <w:t>Leader then clicks “Add Members” button</w:t>
-            </w:r>
-            <w:r>
-              <w:rPr>
-                <w:rFonts w:ascii="Times New Roman" w:hAnsi="Times New Roman" w:cs="Times New Roman"/>
-                <w:b w:val="0"/>
-                <w:bCs w:val="0"/>
-              </w:rPr>
-              <w:t xml:space="preserve"> </w:t>
-            </w:r>
-            <w:r>
-              <w:rPr>
-                <w:rFonts w:ascii="Times New Roman" w:hAnsi="Times New Roman" w:cs="Times New Roman"/>
-                <w:b w:val="0"/>
-                <w:bCs w:val="0"/>
-              </w:rPr>
-              <w:t>which will send invites to the corresponding member.</w:t>
-            </w:r>
+                <w:color w:val="FF0000"/>
+              </w:rPr>
+            </w:pPr>
           </w:p>
         </w:tc>
         <w:tc>
@@ -34303,51 +34692,33 @@
         <w:tc>
           <w:tcPr>
             <w:cnfStyle w:val="001000000000" w:firstRow="0" w:lastRow="0" w:firstColumn="1" w:lastColumn="0" w:oddVBand="0" w:evenVBand="0" w:oddHBand="0" w:evenHBand="0" w:firstRowFirstColumn="0" w:firstRowLastColumn="0" w:lastRowFirstColumn="0" w:lastRowLastColumn="0"/>
-            <w:tcW w:w="2738" w:type="pct"/>
-            <w:gridSpan w:val="3"/>
-          </w:tcPr>
-          <w:p>
-            <w:pPr>
-              <w:tabs>
-                <w:tab w:val="left" w:pos="1515"/>
-                <w:tab w:val="center" w:pos="1741"/>
-              </w:tabs>
-              <w:rPr>
-                <w:rFonts w:ascii="Times New Roman" w:hAnsi="Times New Roman" w:cs="Times New Roman"/>
-                <w:b w:val="0"/>
-                <w:bCs w:val="0"/>
-              </w:rPr>
-            </w:pPr>
-            <w:r>
-              <w:rPr>
-                <w:rFonts w:ascii="Times New Roman" w:hAnsi="Times New Roman" w:cs="Times New Roman"/>
-                <w:b w:val="0"/>
-                <w:bCs w:val="0"/>
-              </w:rPr>
-              <w:t xml:space="preserve">3. </w:t>
-            </w:r>
-            <w:r>
-              <w:rPr>
-                <w:rFonts w:ascii="Times New Roman" w:hAnsi="Times New Roman" w:cs="Times New Roman"/>
-                <w:b w:val="0"/>
-                <w:bCs w:val="0"/>
-              </w:rPr>
-              <w:t>Member clicks accept project invitation.</w:t>
-            </w:r>
-            <w:r>
-              <w:rPr>
-                <w:rFonts w:ascii="Times New Roman" w:hAnsi="Times New Roman" w:cs="Times New Roman"/>
-                <w:b w:val="0"/>
-                <w:bCs w:val="0"/>
-              </w:rPr>
-              <w:t xml:space="preserve"> </w:t>
-            </w:r>
-          </w:p>
-        </w:tc>
-        <w:tc>
-          <w:tcPr>
-            <w:tcW w:w="2262" w:type="pct"/>
-            <w:gridSpan w:val="2"/>
+            <w:tcW w:w="1374" w:type="pct"/>
+          </w:tcPr>
+          <w:p>
+            <w:pPr>
+              <w:tabs>
+                <w:tab w:val="left" w:pos="1515"/>
+                <w:tab w:val="center" w:pos="1741"/>
+              </w:tabs>
+              <w:jc w:val="center"/>
+              <w:rPr>
+                <w:rFonts w:ascii="Times New Roman" w:hAnsi="Times New Roman" w:cs="Times New Roman"/>
+                <w:bCs w:val="0"/>
+              </w:rPr>
+            </w:pPr>
+            <w:r>
+              <w:rPr>
+                <w:rFonts w:ascii="Times New Roman" w:hAnsi="Times New Roman" w:cs="Times New Roman"/>
+                <w:bCs w:val="0"/>
+              </w:rPr>
+              <w:t>Test Data</w:t>
+            </w:r>
+          </w:p>
+        </w:tc>
+        <w:tc>
+          <w:tcPr>
+            <w:tcW w:w="3626" w:type="pct"/>
+            <w:gridSpan w:val="4"/>
           </w:tcPr>
           <w:p>
             <w:pPr>
@@ -34373,57 +34744,6 @@
         <w:tc>
           <w:tcPr>
             <w:cnfStyle w:val="001000000000" w:firstRow="0" w:lastRow="0" w:firstColumn="1" w:lastColumn="0" w:oddVBand="0" w:evenVBand="0" w:oddHBand="0" w:evenHBand="0" w:firstRowFirstColumn="0" w:firstRowLastColumn="0" w:lastRowFirstColumn="0" w:lastRowLastColumn="0"/>
-            <w:tcW w:w="1374" w:type="pct"/>
-          </w:tcPr>
-          <w:p>
-            <w:pPr>
-              <w:tabs>
-                <w:tab w:val="left" w:pos="1515"/>
-                <w:tab w:val="center" w:pos="1741"/>
-              </w:tabs>
-              <w:jc w:val="center"/>
-              <w:rPr>
-                <w:rFonts w:ascii="Times New Roman" w:hAnsi="Times New Roman" w:cs="Times New Roman"/>
-                <w:bCs w:val="0"/>
-              </w:rPr>
-            </w:pPr>
-            <w:r>
-              <w:rPr>
-                <w:rFonts w:ascii="Times New Roman" w:hAnsi="Times New Roman" w:cs="Times New Roman"/>
-                <w:bCs w:val="0"/>
-              </w:rPr>
-              <w:t>Test Data</w:t>
-            </w:r>
-          </w:p>
-        </w:tc>
-        <w:tc>
-          <w:tcPr>
-            <w:tcW w:w="3626" w:type="pct"/>
-            <w:gridSpan w:val="4"/>
-          </w:tcPr>
-          <w:p>
-            <w:pPr>
-              <w:tabs>
-                <w:tab w:val="left" w:pos="1515"/>
-                <w:tab w:val="center" w:pos="1741"/>
-              </w:tabs>
-              <w:jc w:val="right"/>
-              <w:cnfStyle w:val="000000100000" w:firstRow="0" w:lastRow="0" w:firstColumn="0" w:lastColumn="0" w:oddVBand="0" w:evenVBand="0" w:oddHBand="1" w:evenHBand="0" w:firstRowFirstColumn="0" w:firstRowLastColumn="0" w:lastRowFirstColumn="0" w:lastRowLastColumn="0"/>
-              <w:rPr>
-                <w:rFonts w:ascii="Times New Roman" w:hAnsi="Times New Roman" w:cs="Times New Roman"/>
-                <w:b/>
-              </w:rPr>
-            </w:pPr>
-          </w:p>
-        </w:tc>
-      </w:tr>
-      <w:tr>
-        <w:trPr>
-          <w:trHeight w:val="313"/>
-        </w:trPr>
-        <w:tc>
-          <w:tcPr>
-            <w:cnfStyle w:val="001000000000" w:firstRow="0" w:lastRow="0" w:firstColumn="1" w:lastColumn="0" w:oddVBand="0" w:evenVBand="0" w:oddHBand="0" w:evenHBand="0" w:firstRowFirstColumn="0" w:firstRowLastColumn="0" w:lastRowFirstColumn="0" w:lastRowLastColumn="0"/>
             <w:tcW w:w="5000" w:type="pct"/>
             <w:gridSpan w:val="5"/>
           </w:tcPr>
@@ -34449,7 +34769,6 @@
       </w:tr>
       <w:tr>
         <w:trPr>
-          <w:cnfStyle w:val="000000100000" w:firstRow="0" w:lastRow="0" w:firstColumn="0" w:lastColumn="0" w:oddVBand="0" w:evenVBand="0" w:oddHBand="1" w:evenHBand="0" w:firstRowFirstColumn="0" w:firstRowLastColumn="0" w:lastRowFirstColumn="0" w:lastRowLastColumn="0"/>
           <w:trHeight w:val="313"/>
         </w:trPr>
         <w:tc>
@@ -34488,7 +34807,7 @@
                 <w:tab w:val="left" w:pos="1515"/>
                 <w:tab w:val="center" w:pos="1741"/>
               </w:tabs>
-              <w:cnfStyle w:val="000000100000" w:firstRow="0" w:lastRow="0" w:firstColumn="0" w:lastColumn="0" w:oddVBand="0" w:evenVBand="0" w:oddHBand="1" w:evenHBand="0" w:firstRowFirstColumn="0" w:firstRowLastColumn="0" w:lastRowFirstColumn="0" w:lastRowLastColumn="0"/>
+              <w:cnfStyle w:val="000000000000" w:firstRow="0" w:lastRow="0" w:firstColumn="0" w:lastColumn="0" w:oddVBand="0" w:evenVBand="0" w:oddHBand="0" w:evenHBand="0" w:firstRowFirstColumn="0" w:firstRowLastColumn="0" w:lastRowFirstColumn="0" w:lastRowLastColumn="0"/>
               <w:rPr>
                 <w:rFonts w:ascii="Times New Roman" w:hAnsi="Times New Roman" w:cs="Times New Roman"/>
                 <w:b/>
@@ -34515,7 +34834,7 @@
                 <w:tab w:val="left" w:pos="1515"/>
                 <w:tab w:val="center" w:pos="1741"/>
               </w:tabs>
-              <w:cnfStyle w:val="000000100000" w:firstRow="0" w:lastRow="0" w:firstColumn="0" w:lastColumn="0" w:oddVBand="0" w:evenVBand="0" w:oddHBand="1" w:evenHBand="0" w:firstRowFirstColumn="0" w:firstRowLastColumn="0" w:lastRowFirstColumn="0" w:lastRowLastColumn="0"/>
+              <w:cnfStyle w:val="000000000000" w:firstRow="0" w:lastRow="0" w:firstColumn="0" w:lastColumn="0" w:oddVBand="0" w:evenVBand="0" w:oddHBand="0" w:evenHBand="0" w:firstRowFirstColumn="0" w:firstRowLastColumn="0" w:lastRowFirstColumn="0" w:lastRowLastColumn="0"/>
               <w:rPr>
                 <w:rFonts w:ascii="Times New Roman" w:hAnsi="Times New Roman" w:cs="Times New Roman"/>
                 <w:b/>
@@ -34533,6 +34852,7 @@
       </w:tr>
       <w:tr>
         <w:trPr>
+          <w:cnfStyle w:val="000000100000" w:firstRow="0" w:lastRow="0" w:firstColumn="0" w:lastColumn="0" w:oddVBand="0" w:evenVBand="0" w:oddHBand="1" w:evenHBand="0" w:firstRowFirstColumn="0" w:firstRowLastColumn="0" w:lastRowFirstColumn="0" w:lastRowLastColumn="0"/>
           <w:trHeight w:val="313"/>
         </w:trPr>
         <w:tc>
@@ -34572,7 +34892,7 @@
                 <w:tab w:val="left" w:pos="1515"/>
                 <w:tab w:val="center" w:pos="1741"/>
               </w:tabs>
-              <w:cnfStyle w:val="000000000000" w:firstRow="0" w:lastRow="0" w:firstColumn="0" w:lastColumn="0" w:oddVBand="0" w:evenVBand="0" w:oddHBand="0" w:evenHBand="0" w:firstRowFirstColumn="0" w:firstRowLastColumn="0" w:lastRowFirstColumn="0" w:lastRowLastColumn="0"/>
+              <w:cnfStyle w:val="000000100000" w:firstRow="0" w:lastRow="0" w:firstColumn="0" w:lastColumn="0" w:oddVBand="0" w:evenVBand="0" w:oddHBand="1" w:evenHBand="0" w:firstRowFirstColumn="0" w:firstRowLastColumn="0" w:lastRowFirstColumn="0" w:lastRowLastColumn="0"/>
               <w:rPr>
                 <w:rFonts w:ascii="Times New Roman" w:hAnsi="Times New Roman" w:cs="Times New Roman"/>
                 <w:b/>
@@ -34583,7 +34903,6 @@
       </w:tr>
       <w:tr>
         <w:trPr>
-          <w:cnfStyle w:val="000000100000" w:firstRow="0" w:lastRow="0" w:firstColumn="0" w:lastColumn="0" w:oddVBand="0" w:evenVBand="0" w:oddHBand="1" w:evenHBand="0" w:firstRowFirstColumn="0" w:firstRowLastColumn="0" w:lastRowFirstColumn="0" w:lastRowLastColumn="0"/>
           <w:trHeight w:val="3150"/>
         </w:trPr>
         <w:tc>
@@ -34622,7 +34941,7 @@
                 <w:tab w:val="left" w:pos="1515"/>
                 <w:tab w:val="center" w:pos="1741"/>
               </w:tabs>
-              <w:cnfStyle w:val="000000100000" w:firstRow="0" w:lastRow="0" w:firstColumn="0" w:lastColumn="0" w:oddVBand="0" w:evenVBand="0" w:oddHBand="1" w:evenHBand="0" w:firstRowFirstColumn="0" w:firstRowLastColumn="0" w:lastRowFirstColumn="0" w:lastRowLastColumn="0"/>
+              <w:cnfStyle w:val="000000000000" w:firstRow="0" w:lastRow="0" w:firstColumn="0" w:lastColumn="0" w:oddVBand="0" w:evenVBand="0" w:oddHBand="0" w:evenHBand="0" w:firstRowFirstColumn="0" w:firstRowLastColumn="0" w:lastRowFirstColumn="0" w:lastRowLastColumn="0"/>
               <w:rPr>
                 <w:rFonts w:ascii="Times New Roman" w:hAnsi="Times New Roman" w:cs="Times New Roman"/>
                 <w:b/>
@@ -35399,7 +35718,7 @@
                 <w:b w:val="0"/>
                 <w:bCs w:val="0"/>
               </w:rPr>
-              <w:t>Leader clicks “Assign Task” button</w:t>
+              <w:t>Leader clicks “</w:t>
             </w:r>
             <w:r>
               <w:rPr>
@@ -35407,7 +35726,31 @@
                 <w:b w:val="0"/>
                 <w:bCs w:val="0"/>
               </w:rPr>
+              <w:t>+</w:t>
+            </w:r>
+            <w:r>
+              <w:rPr>
+                <w:rFonts w:ascii="Times New Roman" w:hAnsi="Times New Roman" w:cs="Times New Roman"/>
+                <w:b w:val="0"/>
+                <w:bCs w:val="0"/>
+              </w:rPr>
+              <w:t>” button</w:t>
+            </w:r>
+            <w:r>
+              <w:rPr>
+                <w:rFonts w:ascii="Times New Roman" w:hAnsi="Times New Roman" w:cs="Times New Roman"/>
+                <w:b w:val="0"/>
+                <w:bCs w:val="0"/>
+              </w:rPr>
               <w:t xml:space="preserve"> </w:t>
+            </w:r>
+            <w:r>
+              <w:rPr>
+                <w:rFonts w:ascii="Times New Roman" w:hAnsi="Times New Roman" w:cs="Times New Roman"/>
+                <w:b w:val="0"/>
+                <w:bCs w:val="0"/>
+              </w:rPr>
+              <w:t>via task view screen</w:t>
             </w:r>
           </w:p>
         </w:tc>
@@ -35431,19 +35774,22 @@
               <w:rPr>
                 <w:rFonts w:ascii="Times New Roman" w:hAnsi="Times New Roman" w:cs="Times New Roman"/>
               </w:rPr>
-              <w:t>7. Member click</w:t>
-            </w:r>
-            <w:r>
-              <w:rPr>
-                <w:rFonts w:ascii="Times New Roman" w:hAnsi="Times New Roman" w:cs="Times New Roman"/>
-              </w:rPr>
-              <w:t>s</w:t>
-            </w:r>
-            <w:r>
-              <w:rPr>
-                <w:rFonts w:ascii="Times New Roman" w:hAnsi="Times New Roman" w:cs="Times New Roman"/>
-              </w:rPr>
-              <w:t xml:space="preserve"> the task to turn in </w:t>
+              <w:t xml:space="preserve">7. </w:t>
+            </w:r>
+            <w:r>
+              <w:rPr>
+                <w:rFonts w:ascii="Times New Roman" w:hAnsi="Times New Roman" w:cs="Times New Roman"/>
+                <w:bCs/>
+              </w:rPr>
+              <w:t>Member clicks “Submit Task” button</w:t>
+            </w:r>
+            <w:r>
+              <w:rPr>
+                <w:rFonts w:ascii="Times New Roman" w:hAnsi="Times New Roman" w:cs="Times New Roman"/>
+                <w:b/>
+                <w:bCs/>
+              </w:rPr>
+              <w:t xml:space="preserve">  </w:t>
             </w:r>
           </w:p>
         </w:tc>
@@ -35485,7 +35831,15 @@
                 <w:b w:val="0"/>
                 <w:bCs w:val="0"/>
               </w:rPr>
-              <w:t>Leader clicks a task and a member of the project</w:t>
+              <w:t xml:space="preserve">Leader </w:t>
+            </w:r>
+            <w:r>
+              <w:rPr>
+                <w:rFonts w:ascii="Times New Roman" w:hAnsi="Times New Roman" w:cs="Times New Roman"/>
+                <w:b w:val="0"/>
+                <w:bCs w:val="0"/>
+              </w:rPr>
+              <w:t>creates a task and selects a member</w:t>
             </w:r>
           </w:p>
         </w:tc>
@@ -35508,14 +35862,40 @@
             <w:r>
               <w:rPr>
                 <w:rFonts w:ascii="Times New Roman" w:hAnsi="Times New Roman" w:cs="Times New Roman"/>
-              </w:rPr>
-              <w:t xml:space="preserve">8. Leader clicks </w:t>
-            </w:r>
-            <w:r>
-              <w:rPr>
-                <w:rFonts w:ascii="Times New Roman" w:hAnsi="Times New Roman" w:cs="Times New Roman"/>
-              </w:rPr>
-              <w:t>“Review Task” button</w:t>
+                <w:bCs/>
+              </w:rPr>
+              <w:t>8</w:t>
+            </w:r>
+            <w:r>
+              <w:rPr>
+                <w:rFonts w:ascii="Times New Roman" w:hAnsi="Times New Roman" w:cs="Times New Roman"/>
+                <w:bCs/>
+              </w:rPr>
+              <w:t xml:space="preserve">. </w:t>
+            </w:r>
+            <w:r>
+              <w:rPr>
+                <w:rFonts w:ascii="Times New Roman" w:hAnsi="Times New Roman" w:cs="Times New Roman"/>
+              </w:rPr>
+              <w:t>Leader</w:t>
+            </w:r>
+            <w:r>
+              <w:rPr>
+                <w:rFonts w:ascii="Times New Roman" w:hAnsi="Times New Roman" w:cs="Times New Roman"/>
+              </w:rPr>
+              <w:t xml:space="preserve"> selects a </w:t>
+            </w:r>
+            <w:r>
+              <w:rPr>
+                <w:rFonts w:ascii="Times New Roman" w:hAnsi="Times New Roman" w:cs="Times New Roman"/>
+              </w:rPr>
+              <w:t>green</w:t>
+            </w:r>
+            <w:r>
+              <w:rPr>
+                <w:rFonts w:ascii="Times New Roman" w:hAnsi="Times New Roman" w:cs="Times New Roman"/>
+              </w:rPr>
+              <w:t xml:space="preserve"> task from list</w:t>
             </w:r>
           </w:p>
         </w:tc>
@@ -35548,7 +35928,7 @@
                 <w:b w:val="0"/>
                 <w:bCs w:val="0"/>
               </w:rPr>
-              <w:t>3. Leader clicks enter</w:t>
+              <w:t>3. Leader clicks “Create Task” button</w:t>
             </w:r>
           </w:p>
         </w:tc>
@@ -35572,7 +35952,13 @@
               <w:rPr>
                 <w:rFonts w:ascii="Times New Roman" w:hAnsi="Times New Roman" w:cs="Times New Roman"/>
               </w:rPr>
-              <w:t>9. Leader will determine Pass or Reassign</w:t>
+              <w:t>9</w:t>
+            </w:r>
+            <w:r>
+              <w:rPr>
+                <w:rFonts w:ascii="Times New Roman" w:hAnsi="Times New Roman" w:cs="Times New Roman"/>
+              </w:rPr>
+              <w:t>. Leader will determine Pass or Reassign</w:t>
             </w:r>
           </w:p>
         </w:tc>
@@ -35629,7 +36015,6 @@
                 <w:tab w:val="left" w:pos="1515"/>
                 <w:tab w:val="center" w:pos="1741"/>
               </w:tabs>
-              <w:jc w:val="right"/>
               <w:cnfStyle w:val="000000100000" w:firstRow="0" w:lastRow="0" w:firstColumn="0" w:lastColumn="0" w:oddVBand="0" w:evenVBand="0" w:oddHBand="1" w:evenHBand="0" w:firstRowFirstColumn="0" w:firstRowLastColumn="0" w:lastRowFirstColumn="0" w:lastRowLastColumn="0"/>
               <w:rPr>
                 <w:rFonts w:ascii="Times New Roman" w:hAnsi="Times New Roman" w:cs="Times New Roman"/>
@@ -35673,9 +36058,15 @@
               <w:rPr>
                 <w:rFonts w:ascii="Times New Roman" w:hAnsi="Times New Roman" w:cs="Times New Roman"/>
                 <w:b w:val="0"/>
-                <w:bCs w:val="0"/>
-              </w:rPr>
-              <w:t xml:space="preserve">Member perform the task </w:t>
+              </w:rPr>
+              <w:t xml:space="preserve">Member </w:t>
+            </w:r>
+            <w:r>
+              <w:rPr>
+                <w:rFonts w:ascii="Times New Roman" w:hAnsi="Times New Roman" w:cs="Times New Roman"/>
+                <w:b w:val="0"/>
+              </w:rPr>
+              <w:t>selects a given task from list</w:t>
             </w:r>
           </w:p>
         </w:tc>
@@ -35729,7 +36120,31 @@
                 <w:b w:val="0"/>
                 <w:bCs w:val="0"/>
               </w:rPr>
-              <w:t xml:space="preserve">6. Member clicks “Submit Task” button  </w:t>
+              <w:t xml:space="preserve">6. </w:t>
+            </w:r>
+            <w:r>
+              <w:rPr>
+                <w:rFonts w:ascii="Times New Roman" w:hAnsi="Times New Roman" w:cs="Times New Roman"/>
+                <w:b w:val="0"/>
+                <w:bCs w:val="0"/>
+              </w:rPr>
+              <w:t>Member perform</w:t>
+            </w:r>
+            <w:r>
+              <w:rPr>
+                <w:rFonts w:ascii="Times New Roman" w:hAnsi="Times New Roman" w:cs="Times New Roman"/>
+                <w:b w:val="0"/>
+                <w:bCs w:val="0"/>
+              </w:rPr>
+              <w:t>s</w:t>
+            </w:r>
+            <w:r>
+              <w:rPr>
+                <w:rFonts w:ascii="Times New Roman" w:hAnsi="Times New Roman" w:cs="Times New Roman"/>
+                <w:b w:val="0"/>
+                <w:bCs w:val="0"/>
+              </w:rPr>
+              <w:t xml:space="preserve"> the task</w:t>
             </w:r>
           </w:p>
         </w:tc>
@@ -36860,7 +37275,24 @@
                 <w:b w:val="0"/>
                 <w:bCs w:val="0"/>
               </w:rPr>
-              <w:t>Click the “View Overall Progress” button</w:t>
+              <w:t>Click the “</w:t>
+            </w:r>
+            <w:r>
+              <w:rPr>
+                <w:rFonts w:ascii="Times New Roman" w:hAnsi="Times New Roman" w:cs="Times New Roman"/>
+                <w:b w:val="0"/>
+                <w:bCs w:val="0"/>
+                <w:color w:val="FF0000"/>
+              </w:rPr>
+              <w:t>Progress</w:t>
+            </w:r>
+            <w:r>
+              <w:rPr>
+                <w:rFonts w:ascii="Times New Roman" w:hAnsi="Times New Roman" w:cs="Times New Roman"/>
+                <w:b w:val="0"/>
+                <w:bCs w:val="0"/>
+              </w:rPr>
+              <w:t>” button</w:t>
             </w:r>
             <w:r>
               <w:rPr>
@@ -36999,7 +37431,7 @@
                 <w:b w:val="0"/>
                 <w:bCs w:val="0"/>
               </w:rPr>
-              <w:t>Click the “View Due Dates” button</w:t>
+              <w:t>Click the “on</w:t>
             </w:r>
           </w:p>
         </w:tc>
@@ -37415,16 +37847,6 @@
           <w:bCs/>
           <w:sz w:val="32"/>
           <w:szCs w:val="32"/>
-        </w:rPr>
-      </w:pPr>
-    </w:p>
-    <w:p>
-      <w:pPr>
-        <w:spacing w:before="240"/>
-        <w:rPr>
-          <w:rFonts w:ascii="Times New Roman" w:hAnsi="Times New Roman" w:cs="Times New Roman"/>
-          <w:b/>
-          <w:sz w:val="40"/>
         </w:rPr>
       </w:pPr>
     </w:p>
@@ -37584,7 +38006,7 @@
           <w:rPr>
             <w:noProof/>
           </w:rPr>
-          <w:t>16</w:t>
+          <w:t>ii</w:t>
         </w:r>
         <w:r>
           <w:rPr>
@@ -42716,7 +43138,7 @@
 </file>
 
 <file path=customXml/itemProps1.xml><?xml version="1.0" encoding="utf-8"?>
-<ds:datastoreItem xmlns:ds="http://schemas.openxmlformats.org/officeDocument/2006/customXml" ds:itemID="{9AC73C54-4D6B-2B4A-A202-C9CE45CC5D3B}">
+<ds:datastoreItem xmlns:ds="http://schemas.openxmlformats.org/officeDocument/2006/customXml" ds:itemID="{E04CC780-8344-5240-B09B-3B8C2243FB89}">
   <ds:schemaRefs>
     <ds:schemaRef ds:uri="http://schemas.openxmlformats.org/officeDocument/2006/bibliography"/>
   </ds:schemaRefs>

</xml_diff>